<commit_message>
Second draft of the Assignment: some contents added still lack some content and modification.
</commit_message>
<xml_diff>
--- a/Assignment I.docx
+++ b/Assignment I.docx
@@ -260,24 +260,32 @@
           <w:sz w:val="28"/>
           <w:szCs w:val="28"/>
         </w:rPr>
-        <w:t xml:space="preserve"> ATR/7730/11</w:t>
-      </w:r>
-    </w:p>
-    <w:p>
-      <w:pPr>
+        <w:t xml:space="preserve"> ATR/4992</w:t>
+      </w:r>
+      <w:r>
         <w:rPr>
           <w:rFonts w:ascii="Times New Roman" w:hAnsi="Times New Roman" w:cs="Times New Roman"/>
           <w:sz w:val="28"/>
           <w:szCs w:val="28"/>
         </w:rPr>
-      </w:pPr>
-      <w:r>
+        <w:t>/11</w:t>
+      </w:r>
+    </w:p>
+    <w:p>
+      <w:pPr>
         <w:rPr>
           <w:rFonts w:ascii="Times New Roman" w:hAnsi="Times New Roman" w:cs="Times New Roman"/>
-          <w:b/>
           <w:sz w:val="28"/>
           <w:szCs w:val="28"/>
         </w:rPr>
+      </w:pPr>
+      <w:r>
+        <w:rPr>
+          <w:rFonts w:ascii="Times New Roman" w:hAnsi="Times New Roman" w:cs="Times New Roman"/>
+          <w:b/>
+          <w:sz w:val="28"/>
+          <w:szCs w:val="28"/>
+        </w:rPr>
         <w:t>Course: -</w:t>
       </w:r>
       <w:r>
@@ -286,59 +294,59 @@
           <w:sz w:val="28"/>
           <w:szCs w:val="28"/>
         </w:rPr>
-        <w:t xml:space="preserve"> </w:t>
-      </w:r>
-      <w:r>
+        <w:t xml:space="preserve"> Web Design and Development</w:t>
+      </w:r>
+    </w:p>
+    <w:p>
+      <w:pPr>
         <w:rPr>
           <w:rFonts w:ascii="Times New Roman" w:hAnsi="Times New Roman" w:cs="Times New Roman"/>
           <w:sz w:val="28"/>
           <w:szCs w:val="28"/>
         </w:rPr>
-        <w:t>Web Design and Development</w:t>
-      </w:r>
-    </w:p>
-    <w:p>
-      <w:pPr>
+      </w:pPr>
+      <w:r>
         <w:rPr>
           <w:rFonts w:ascii="Times New Roman" w:hAnsi="Times New Roman" w:cs="Times New Roman"/>
+          <w:b/>
           <w:sz w:val="28"/>
           <w:szCs w:val="28"/>
         </w:rPr>
-      </w:pPr>
+        <w:t>Section: -</w:t>
+      </w:r>
       <w:r>
         <w:rPr>
           <w:rFonts w:ascii="Times New Roman" w:hAnsi="Times New Roman" w:cs="Times New Roman"/>
-          <w:b/>
           <w:sz w:val="28"/>
           <w:szCs w:val="28"/>
         </w:rPr>
-        <w:t>Section: -</w:t>
-      </w:r>
-      <w:r>
+        <w:t xml:space="preserve"> 02</w:t>
+      </w:r>
+    </w:p>
+    <w:p>
+      <w:pPr>
         <w:rPr>
           <w:rFonts w:ascii="Times New Roman" w:hAnsi="Times New Roman" w:cs="Times New Roman"/>
           <w:sz w:val="28"/>
           <w:szCs w:val="28"/>
         </w:rPr>
-        <w:t xml:space="preserve"> 02</w:t>
-      </w:r>
-    </w:p>
-    <w:p>
-      <w:pPr>
+      </w:pPr>
+      <w:r>
         <w:rPr>
           <w:rFonts w:ascii="Times New Roman" w:hAnsi="Times New Roman" w:cs="Times New Roman"/>
+          <w:b/>
           <w:sz w:val="28"/>
           <w:szCs w:val="28"/>
         </w:rPr>
-      </w:pPr>
+        <w:t>Email: -</w:t>
+      </w:r>
       <w:r>
         <w:rPr>
           <w:rFonts w:ascii="Times New Roman" w:hAnsi="Times New Roman" w:cs="Times New Roman"/>
-          <w:b/>
           <w:sz w:val="28"/>
           <w:szCs w:val="28"/>
         </w:rPr>
-        <w:t>Email: -</w:t>
+        <w:t xml:space="preserve"> se.tolosa.mitiku</w:t>
       </w:r>
       <w:r>
         <w:rPr>
@@ -346,16 +354,17 @@
           <w:sz w:val="28"/>
           <w:szCs w:val="28"/>
         </w:rPr>
-        <w:t xml:space="preserve"> se.tolosa.mitiku</w:t>
-      </w:r>
-      <w:r>
+        <w:t>@gmail.com</w:t>
+      </w:r>
+    </w:p>
+    <w:p>
+      <w:pPr>
         <w:rPr>
           <w:rFonts w:ascii="Times New Roman" w:hAnsi="Times New Roman" w:cs="Times New Roman"/>
           <w:sz w:val="28"/>
           <w:szCs w:val="28"/>
         </w:rPr>
-        <w:t>@gmail.com</w:t>
-      </w:r>
+      </w:pPr>
     </w:p>
     <w:p>
       <w:pPr>
@@ -365,15 +374,14 @@
           <w:szCs w:val="28"/>
         </w:rPr>
       </w:pPr>
-    </w:p>
-    <w:p>
-      <w:pPr>
+      <w:r>
         <w:rPr>
           <w:rFonts w:ascii="Times New Roman" w:hAnsi="Times New Roman" w:cs="Times New Roman"/>
           <w:sz w:val="28"/>
           <w:szCs w:val="28"/>
         </w:rPr>
-      </w:pPr>
+        <w:tab/>
+      </w:r>
       <w:r>
         <w:rPr>
           <w:rFonts w:ascii="Times New Roman" w:hAnsi="Times New Roman" w:cs="Times New Roman"/>
@@ -417,28 +425,11 @@
       <w:r>
         <w:rPr>
           <w:rFonts w:ascii="Times New Roman" w:hAnsi="Times New Roman" w:cs="Times New Roman"/>
+          <w:b/>
           <w:sz w:val="28"/>
           <w:szCs w:val="28"/>
         </w:rPr>
-        <w:tab/>
-      </w:r>
-      <w:r>
-        <w:rPr>
-          <w:rFonts w:ascii="Times New Roman" w:hAnsi="Times New Roman" w:cs="Times New Roman"/>
-          <w:b/>
-          <w:sz w:val="28"/>
-          <w:szCs w:val="28"/>
-        </w:rPr>
-        <w:t>Submission date:</w:t>
-      </w:r>
-      <w:r>
-        <w:rPr>
-          <w:rFonts w:ascii="Times New Roman" w:hAnsi="Times New Roman" w:cs="Times New Roman"/>
-          <w:b/>
-          <w:sz w:val="28"/>
-          <w:szCs w:val="28"/>
-        </w:rPr>
-        <w:t xml:space="preserve"> -</w:t>
+        <w:t>Submission date: -</w:t>
       </w:r>
       <w:r>
         <w:rPr>
@@ -593,181 +584,533 @@
       <w:pPr>
         <w:jc w:val="both"/>
         <w:rPr>
-          <w:b/>
-          <w:sz w:val="32"/>
-        </w:rPr>
-      </w:pPr>
-    </w:p>
-    <w:p>
-      <w:pPr>
-        <w:jc w:val="both"/>
-        <w:rPr>
-          <w:b/>
-          <w:sz w:val="32"/>
-        </w:rPr>
-      </w:pPr>
-    </w:p>
-    <w:p>
-      <w:pPr>
-        <w:jc w:val="both"/>
-        <w:rPr>
-          <w:b/>
-          <w:sz w:val="32"/>
-        </w:rPr>
-      </w:pPr>
-    </w:p>
-    <w:p>
-      <w:pPr>
-        <w:jc w:val="both"/>
-        <w:rPr>
-          <w:b/>
-          <w:sz w:val="32"/>
-        </w:rPr>
-      </w:pPr>
-    </w:p>
-    <w:p>
-      <w:pPr>
-        <w:jc w:val="both"/>
-        <w:rPr>
-          <w:b/>
-          <w:sz w:val="32"/>
-        </w:rPr>
-      </w:pPr>
-    </w:p>
-    <w:p>
-      <w:pPr>
-        <w:jc w:val="both"/>
-        <w:rPr>
-          <w:b/>
-          <w:sz w:val="32"/>
-        </w:rPr>
-      </w:pPr>
-    </w:p>
-    <w:p>
-      <w:pPr>
-        <w:jc w:val="both"/>
-        <w:rPr>
-          <w:b/>
-          <w:sz w:val="32"/>
-        </w:rPr>
-      </w:pPr>
-    </w:p>
-    <w:p>
-      <w:pPr>
-        <w:jc w:val="both"/>
-        <w:rPr>
-          <w:b/>
-          <w:sz w:val="32"/>
-        </w:rPr>
-      </w:pPr>
-    </w:p>
-    <w:p>
-      <w:pPr>
-        <w:jc w:val="both"/>
-        <w:rPr>
-          <w:b/>
-          <w:sz w:val="32"/>
-        </w:rPr>
-      </w:pPr>
-    </w:p>
-    <w:p>
-      <w:pPr>
-        <w:jc w:val="both"/>
-        <w:rPr>
-          <w:b/>
-          <w:sz w:val="32"/>
-        </w:rPr>
-      </w:pPr>
-    </w:p>
-    <w:p>
-      <w:pPr>
-        <w:jc w:val="both"/>
-        <w:rPr>
-          <w:b/>
-          <w:sz w:val="32"/>
-        </w:rPr>
-      </w:pPr>
-    </w:p>
-    <w:p>
-      <w:pPr>
-        <w:jc w:val="both"/>
-        <w:rPr>
-          <w:b/>
-          <w:sz w:val="32"/>
-        </w:rPr>
-      </w:pPr>
-    </w:p>
-    <w:p>
-      <w:pPr>
-        <w:jc w:val="both"/>
-        <w:rPr>
-          <w:b/>
-          <w:sz w:val="32"/>
-        </w:rPr>
-      </w:pPr>
-    </w:p>
-    <w:p>
-      <w:pPr>
-        <w:jc w:val="both"/>
-        <w:rPr>
-          <w:b/>
-          <w:sz w:val="32"/>
-        </w:rPr>
-      </w:pPr>
-    </w:p>
-    <w:p>
-      <w:pPr>
-        <w:jc w:val="both"/>
-        <w:rPr>
-          <w:b/>
-          <w:sz w:val="32"/>
-        </w:rPr>
-      </w:pPr>
-    </w:p>
-    <w:p>
-      <w:pPr>
-        <w:jc w:val="both"/>
-        <w:rPr>
-          <w:b/>
-          <w:sz w:val="32"/>
-        </w:rPr>
-      </w:pPr>
-    </w:p>
-    <w:p>
-      <w:pPr>
-        <w:jc w:val="both"/>
-        <w:rPr>
-          <w:b/>
-          <w:sz w:val="32"/>
-        </w:rPr>
-      </w:pPr>
-    </w:p>
-    <w:p>
-      <w:pPr>
-        <w:jc w:val="both"/>
-        <w:rPr>
-          <w:b/>
-          <w:sz w:val="32"/>
-        </w:rPr>
-      </w:pPr>
-    </w:p>
-    <w:p>
-      <w:pPr>
-        <w:jc w:val="both"/>
-        <w:rPr>
-          <w:b/>
-          <w:sz w:val="32"/>
-        </w:rPr>
-      </w:pPr>
-    </w:p>
-    <w:p>
-      <w:pPr>
-        <w:jc w:val="both"/>
-        <w:rPr>
-          <w:b/>
-          <w:sz w:val="32"/>
-        </w:rPr>
-      </w:pPr>
+          <w:sz w:val="24"/>
+        </w:rPr>
+      </w:pPr>
+      <w:r>
+        <w:rPr>
+          <w:sz w:val="24"/>
+        </w:rPr>
+        <w:t xml:space="preserve">Internet before it got the concept of complicated pathways that </w:t>
+      </w:r>
+      <w:r>
+        <w:rPr>
+          <w:sz w:val="24"/>
+        </w:rPr>
+        <w:t>connects every computer in the world</w:t>
+      </w:r>
+      <w:r>
+        <w:rPr>
+          <w:sz w:val="24"/>
+        </w:rPr>
+        <w:t xml:space="preserve"> was first a very small network. I</w:t>
+      </w:r>
+      <w:r>
+        <w:rPr>
+          <w:sz w:val="24"/>
+        </w:rPr>
+        <w:t>n f</w:t>
+      </w:r>
+      <w:r>
+        <w:rPr>
+          <w:sz w:val="24"/>
+        </w:rPr>
+        <w:t>act</w:t>
+      </w:r>
+      <w:r>
+        <w:rPr>
+          <w:sz w:val="24"/>
+        </w:rPr>
+        <w:t>,</w:t>
+      </w:r>
+      <w:r>
+        <w:rPr>
+          <w:sz w:val="24"/>
+        </w:rPr>
+        <w:t xml:space="preserve"> the very first computers never communicated with other computers. </w:t>
+      </w:r>
+    </w:p>
+    <w:p>
+      <w:pPr>
+        <w:jc w:val="both"/>
+        <w:rPr>
+          <w:sz w:val="24"/>
+        </w:rPr>
+      </w:pPr>
+      <w:r>
+        <w:rPr>
+          <w:sz w:val="24"/>
+        </w:rPr>
+        <w:t xml:space="preserve">The early discipline Computer Science, in the late 1950s considered mainly time-sharing between computer users and </w:t>
+      </w:r>
+      <w:r>
+        <w:rPr>
+          <w:sz w:val="24"/>
+        </w:rPr>
+        <w:t>achieving this over wide area networks hence development of concept of networking.</w:t>
+      </w:r>
+    </w:p>
+    <w:p>
+      <w:pPr>
+        <w:jc w:val="both"/>
+        <w:rPr>
+          <w:sz w:val="24"/>
+        </w:rPr>
+      </w:pPr>
+      <w:r>
+        <w:rPr>
+          <w:sz w:val="24"/>
+        </w:rPr>
+        <w:t>As a solution to this</w:t>
+      </w:r>
+      <w:r>
+        <w:rPr>
+          <w:sz w:val="24"/>
+        </w:rPr>
+        <w:t>,</w:t>
+      </w:r>
+      <w:r>
+        <w:rPr>
+          <w:sz w:val="24"/>
+        </w:rPr>
+        <w:t xml:space="preserve"> two people proposed Ideas independently in the 1960s about how to allow computers</w:t>
+      </w:r>
+      <w:r>
+        <w:rPr>
+          <w:sz w:val="24"/>
+        </w:rPr>
+        <w:t xml:space="preserve"> to</w:t>
+      </w:r>
+      <w:r>
+        <w:rPr>
+          <w:sz w:val="24"/>
+        </w:rPr>
+        <w:t xml:space="preserve"> communicate.</w:t>
+      </w:r>
+    </w:p>
+    <w:p>
+      <w:pPr>
+        <w:jc w:val="both"/>
+        <w:rPr>
+          <w:sz w:val="24"/>
+        </w:rPr>
+      </w:pPr>
+      <w:r>
+        <w:rPr>
+          <w:sz w:val="24"/>
+        </w:rPr>
+        <w:t xml:space="preserve">Paul </w:t>
+      </w:r>
+      <w:proofErr w:type="spellStart"/>
+      <w:r>
+        <w:rPr>
+          <w:sz w:val="24"/>
+        </w:rPr>
+        <w:t>Baran</w:t>
+      </w:r>
+      <w:proofErr w:type="spellEnd"/>
+      <w:r>
+        <w:rPr>
+          <w:sz w:val="24"/>
+        </w:rPr>
+        <w:t xml:space="preserve"> who is a polish American engineer pioneer in developments of computer science </w:t>
+      </w:r>
+      <w:r>
+        <w:rPr>
+          <w:sz w:val="24"/>
+        </w:rPr>
+        <w:t xml:space="preserve">independently </w:t>
+      </w:r>
+      <w:r>
+        <w:rPr>
+          <w:sz w:val="24"/>
+        </w:rPr>
+        <w:t>proposed a distributed network based on data in message blocks in early 1960.</w:t>
+      </w:r>
+    </w:p>
+    <w:p>
+      <w:pPr>
+        <w:jc w:val="both"/>
+        <w:rPr>
+          <w:sz w:val="24"/>
+        </w:rPr>
+      </w:pPr>
+      <w:r>
+        <w:rPr>
+          <w:sz w:val="24"/>
+        </w:rPr>
+        <w:t xml:space="preserve">Donald Davies </w:t>
+      </w:r>
+      <w:r>
+        <w:rPr>
+          <w:sz w:val="24"/>
+        </w:rPr>
+        <w:t>welsh computer scientist in NPL(national physical laboratories) also independently proposed idea of packet switching in which blocks of message with headers containing the source and destination addresses could be sent over networks</w:t>
+      </w:r>
+      <w:r>
+        <w:rPr>
+          <w:sz w:val="24"/>
+        </w:rPr>
+        <w:t>.</w:t>
+      </w:r>
+    </w:p>
+    <w:p>
+      <w:pPr>
+        <w:jc w:val="both"/>
+        <w:rPr>
+          <w:sz w:val="24"/>
+        </w:rPr>
+      </w:pPr>
+      <w:r>
+        <w:rPr>
+          <w:sz w:val="24"/>
+        </w:rPr>
+        <w:t xml:space="preserve">The advanced research projects agency </w:t>
+      </w:r>
+      <w:proofErr w:type="gramStart"/>
+      <w:r>
+        <w:rPr>
+          <w:sz w:val="24"/>
+        </w:rPr>
+        <w:t>network(</w:t>
+      </w:r>
+      <w:proofErr w:type="gramEnd"/>
+      <w:r>
+        <w:rPr>
+          <w:sz w:val="24"/>
+        </w:rPr>
+        <w:t xml:space="preserve">ARPANET) was </w:t>
+      </w:r>
+      <w:r>
+        <w:rPr>
+          <w:sz w:val="24"/>
+        </w:rPr>
+        <w:t xml:space="preserve">the first wide area network </w:t>
+      </w:r>
+      <w:r>
+        <w:rPr>
+          <w:sz w:val="24"/>
+        </w:rPr>
+        <w:t xml:space="preserve">built in early 1970s </w:t>
+      </w:r>
+      <w:r>
+        <w:rPr>
+          <w:sz w:val="24"/>
+        </w:rPr>
+        <w:t xml:space="preserve">that </w:t>
+      </w:r>
+      <w:r>
+        <w:rPr>
+          <w:sz w:val="24"/>
+        </w:rPr>
+        <w:t>adopted the p</w:t>
+      </w:r>
+      <w:r>
+        <w:rPr>
+          <w:sz w:val="24"/>
+        </w:rPr>
+        <w:t>a</w:t>
+      </w:r>
+      <w:r>
+        <w:rPr>
+          <w:sz w:val="24"/>
+        </w:rPr>
+        <w:t>cket switching technologies pro</w:t>
+      </w:r>
+      <w:r>
+        <w:rPr>
+          <w:sz w:val="24"/>
+        </w:rPr>
+        <w:t xml:space="preserve">posed by </w:t>
+      </w:r>
+      <w:proofErr w:type="spellStart"/>
+      <w:r>
+        <w:rPr>
+          <w:sz w:val="24"/>
+        </w:rPr>
+        <w:t>davies</w:t>
+      </w:r>
+      <w:proofErr w:type="spellEnd"/>
+      <w:r>
+        <w:rPr>
+          <w:sz w:val="24"/>
+        </w:rPr>
+        <w:t xml:space="preserve"> and </w:t>
+      </w:r>
+      <w:proofErr w:type="spellStart"/>
+      <w:r>
+        <w:rPr>
+          <w:sz w:val="24"/>
+        </w:rPr>
+        <w:t>baran</w:t>
+      </w:r>
+      <w:proofErr w:type="spellEnd"/>
+      <w:r>
+        <w:rPr>
+          <w:sz w:val="24"/>
+        </w:rPr>
+        <w:t xml:space="preserve"> and </w:t>
+      </w:r>
+      <w:r>
+        <w:rPr>
+          <w:sz w:val="24"/>
+        </w:rPr>
+        <w:t>so</w:t>
+      </w:r>
+      <w:r>
+        <w:rPr>
+          <w:sz w:val="24"/>
+        </w:rPr>
+        <w:t>me mathematical works.</w:t>
+      </w:r>
+    </w:p>
+    <w:p>
+      <w:pPr>
+        <w:jc w:val="both"/>
+        <w:rPr>
+          <w:sz w:val="24"/>
+        </w:rPr>
+      </w:pPr>
+      <w:r>
+        <w:rPr>
+          <w:sz w:val="24"/>
+        </w:rPr>
+        <w:t>In the early 1970s not only ARPANET but</w:t>
+      </w:r>
+      <w:r>
+        <w:rPr>
+          <w:sz w:val="24"/>
+        </w:rPr>
+        <w:t xml:space="preserve"> also</w:t>
+      </w:r>
+      <w:r>
+        <w:rPr>
+          <w:sz w:val="24"/>
+        </w:rPr>
+        <w:t xml:space="preserve"> many other networks such as merit networks, NPL networks and CYCLADES</w:t>
+      </w:r>
+      <w:r>
+        <w:rPr>
+          <w:sz w:val="24"/>
+        </w:rPr>
+        <w:t>,</w:t>
+      </w:r>
+      <w:r>
+        <w:rPr>
+          <w:sz w:val="24"/>
+        </w:rPr>
+        <w:t xml:space="preserve"> </w:t>
+      </w:r>
+      <w:proofErr w:type="gramStart"/>
+      <w:r>
+        <w:rPr>
+          <w:sz w:val="24"/>
+        </w:rPr>
+        <w:t>were developed</w:t>
+      </w:r>
+      <w:proofErr w:type="gramEnd"/>
+      <w:r>
+        <w:rPr>
+          <w:sz w:val="24"/>
+        </w:rPr>
+        <w:t xml:space="preserve"> from the </w:t>
+      </w:r>
+      <w:r>
+        <w:rPr>
+          <w:sz w:val="24"/>
+        </w:rPr>
+        <w:t>packet switching concepts.</w:t>
+      </w:r>
+    </w:p>
+    <w:p>
+      <w:pPr>
+        <w:jc w:val="both"/>
+        <w:rPr>
+          <w:sz w:val="24"/>
+        </w:rPr>
+      </w:pPr>
+      <w:r>
+        <w:rPr>
+          <w:sz w:val="24"/>
+        </w:rPr>
+        <w:t>Another challenge was that of connecting multiple separate networks into network of networks</w:t>
+      </w:r>
+      <w:r>
+        <w:rPr>
+          <w:sz w:val="24"/>
+        </w:rPr>
+        <w:t xml:space="preserve"> so, the ARPANET project and international working groups led to the development of protocols for this so-called internetworking. </w:t>
+      </w:r>
+      <w:proofErr w:type="spellStart"/>
+      <w:r>
+        <w:rPr>
+          <w:sz w:val="24"/>
+        </w:rPr>
+        <w:t>Vint</w:t>
+      </w:r>
+      <w:proofErr w:type="spellEnd"/>
+      <w:r>
+        <w:rPr>
+          <w:sz w:val="24"/>
+        </w:rPr>
+        <w:t xml:space="preserve"> Cerf, at Stanford University, and Bob Kahn, at ARPA, published research in 1973 that later evolved into the transmission control </w:t>
+      </w:r>
+      <w:proofErr w:type="gramStart"/>
+      <w:r>
+        <w:rPr>
+          <w:sz w:val="24"/>
+        </w:rPr>
+        <w:t>protocol(</w:t>
+      </w:r>
+      <w:proofErr w:type="gramEnd"/>
+      <w:r>
+        <w:rPr>
+          <w:sz w:val="24"/>
+        </w:rPr>
+        <w:t>TCP) and internet protocol(IP).</w:t>
+      </w:r>
+      <w:r>
+        <w:rPr>
+          <w:sz w:val="24"/>
+        </w:rPr>
+        <w:t xml:space="preserve"> In </w:t>
+      </w:r>
+      <w:proofErr w:type="gramStart"/>
+      <w:r>
+        <w:rPr>
+          <w:sz w:val="24"/>
+        </w:rPr>
+        <w:t>1980s</w:t>
+      </w:r>
+      <w:proofErr w:type="gramEnd"/>
+      <w:r>
+        <w:rPr>
+          <w:sz w:val="24"/>
+        </w:rPr>
+        <w:t xml:space="preserve"> several universities were interconnected.</w:t>
+      </w:r>
+    </w:p>
+    <w:p>
+      <w:pPr>
+        <w:jc w:val="both"/>
+        <w:rPr>
+          <w:sz w:val="24"/>
+        </w:rPr>
+      </w:pPr>
+      <w:r>
+        <w:rPr>
+          <w:sz w:val="24"/>
+        </w:rPr>
+        <w:t xml:space="preserve">Then the emergence of </w:t>
+      </w:r>
+      <w:proofErr w:type="gramStart"/>
+      <w:r>
+        <w:rPr>
+          <w:sz w:val="24"/>
+        </w:rPr>
+        <w:t>DNS(</w:t>
+      </w:r>
+      <w:proofErr w:type="gramEnd"/>
+      <w:r>
+        <w:rPr>
+          <w:sz w:val="24"/>
+        </w:rPr>
+        <w:t xml:space="preserve">Domain name system) and adopted TCP/IP internationally marked the beginning of the internet. </w:t>
+      </w:r>
+      <w:proofErr w:type="gramStart"/>
+      <w:r>
+        <w:rPr>
+          <w:sz w:val="24"/>
+        </w:rPr>
+        <w:t>ISP(</w:t>
+      </w:r>
+      <w:proofErr w:type="gramEnd"/>
+      <w:r>
+        <w:rPr>
+          <w:sz w:val="24"/>
+        </w:rPr>
+        <w:t>Internet service providers) began to em</w:t>
+      </w:r>
+      <w:r>
+        <w:rPr>
+          <w:sz w:val="24"/>
+        </w:rPr>
+        <w:t>e</w:t>
+      </w:r>
+      <w:r>
+        <w:rPr>
+          <w:sz w:val="24"/>
+        </w:rPr>
+        <w:t>rge</w:t>
+      </w:r>
+      <w:r>
+        <w:rPr>
+          <w:sz w:val="24"/>
+        </w:rPr>
+        <w:t xml:space="preserve"> and the ARPANET was decommissioned in the 1990.</w:t>
+      </w:r>
+    </w:p>
+    <w:p>
+      <w:pPr>
+        <w:jc w:val="both"/>
+        <w:rPr>
+          <w:sz w:val="24"/>
+        </w:rPr>
+      </w:pPr>
+      <w:r>
+        <w:rPr>
+          <w:sz w:val="24"/>
+        </w:rPr>
+        <w:t xml:space="preserve">In </w:t>
+      </w:r>
+      <w:proofErr w:type="gramStart"/>
+      <w:r>
+        <w:rPr>
+          <w:sz w:val="24"/>
+        </w:rPr>
+        <w:t>1990</w:t>
+      </w:r>
+      <w:proofErr w:type="gramEnd"/>
+      <w:r>
+        <w:rPr>
+          <w:sz w:val="24"/>
+        </w:rPr>
+        <w:t xml:space="preserve"> Tim Berners-Lee British computer scientist in Switzerland did a research that resulted in the world wide web, linking hypertext documents into an information system, accessible from any node in the network.</w:t>
+      </w:r>
+    </w:p>
+    <w:p>
+      <w:pPr>
+        <w:jc w:val="both"/>
+        <w:rPr>
+          <w:sz w:val="24"/>
+        </w:rPr>
+      </w:pPr>
+      <w:r>
+        <w:rPr>
+          <w:sz w:val="24"/>
+        </w:rPr>
+        <w:t xml:space="preserve">Ever since </w:t>
+      </w:r>
+      <w:r>
+        <w:rPr>
+          <w:sz w:val="24"/>
+        </w:rPr>
+        <w:t xml:space="preserve">internet has been growing in almost every sphere by the number of users, </w:t>
+      </w:r>
+      <w:proofErr w:type="gramStart"/>
+      <w:r>
+        <w:rPr>
+          <w:sz w:val="24"/>
+        </w:rPr>
+        <w:t>it’s</w:t>
+      </w:r>
+      <w:proofErr w:type="gramEnd"/>
+      <w:r>
+        <w:rPr>
+          <w:sz w:val="24"/>
+        </w:rPr>
+        <w:t xml:space="preserve"> impact on the cultural, commercial and technological aspects, its data transmission speeds, communication landscape and many more.</w:t>
+      </w:r>
     </w:p>
     <w:p>
       <w:pPr>
@@ -1004,161 +1347,1627 @@
       <w:pPr>
         <w:jc w:val="both"/>
         <w:rPr>
-          <w:b/>
-          <w:sz w:val="32"/>
-        </w:rPr>
-      </w:pPr>
-    </w:p>
-    <w:p>
-      <w:pPr>
-        <w:jc w:val="both"/>
-        <w:rPr>
-          <w:b/>
-          <w:sz w:val="32"/>
-        </w:rPr>
-      </w:pPr>
-    </w:p>
-    <w:p>
-      <w:pPr>
-        <w:jc w:val="both"/>
-        <w:rPr>
-          <w:b/>
-          <w:sz w:val="32"/>
-        </w:rPr>
-      </w:pPr>
-    </w:p>
-    <w:p>
-      <w:pPr>
-        <w:jc w:val="both"/>
-        <w:rPr>
-          <w:b/>
-          <w:sz w:val="32"/>
-        </w:rPr>
-      </w:pPr>
-    </w:p>
-    <w:p>
-      <w:pPr>
-        <w:jc w:val="both"/>
-        <w:rPr>
-          <w:b/>
-          <w:sz w:val="32"/>
-        </w:rPr>
-      </w:pPr>
-    </w:p>
-    <w:p>
-      <w:pPr>
-        <w:jc w:val="both"/>
-        <w:rPr>
-          <w:b/>
-          <w:sz w:val="32"/>
-        </w:rPr>
-      </w:pPr>
-    </w:p>
-    <w:p>
-      <w:pPr>
-        <w:jc w:val="both"/>
-        <w:rPr>
-          <w:b/>
-          <w:sz w:val="32"/>
-        </w:rPr>
-      </w:pPr>
-    </w:p>
-    <w:p>
-      <w:pPr>
-        <w:jc w:val="both"/>
-        <w:rPr>
-          <w:b/>
-          <w:sz w:val="32"/>
-        </w:rPr>
-      </w:pPr>
-    </w:p>
-    <w:p>
-      <w:pPr>
-        <w:jc w:val="both"/>
-        <w:rPr>
-          <w:b/>
-          <w:sz w:val="32"/>
-        </w:rPr>
-      </w:pPr>
-    </w:p>
-    <w:p>
-      <w:pPr>
-        <w:jc w:val="both"/>
-        <w:rPr>
-          <w:b/>
-          <w:sz w:val="32"/>
-        </w:rPr>
-      </w:pPr>
-    </w:p>
-    <w:p>
-      <w:pPr>
-        <w:jc w:val="both"/>
-        <w:rPr>
-          <w:b/>
-          <w:sz w:val="32"/>
-        </w:rPr>
-      </w:pPr>
-    </w:p>
-    <w:p>
-      <w:pPr>
-        <w:jc w:val="both"/>
-        <w:rPr>
-          <w:b/>
-          <w:sz w:val="32"/>
-        </w:rPr>
-      </w:pPr>
-    </w:p>
-    <w:p>
-      <w:pPr>
-        <w:jc w:val="both"/>
-        <w:rPr>
-          <w:b/>
-          <w:sz w:val="32"/>
-        </w:rPr>
-      </w:pPr>
-    </w:p>
-    <w:p>
-      <w:pPr>
-        <w:jc w:val="both"/>
-        <w:rPr>
-          <w:b/>
-          <w:sz w:val="32"/>
-        </w:rPr>
-      </w:pPr>
-    </w:p>
-    <w:p>
-      <w:pPr>
-        <w:jc w:val="both"/>
-        <w:rPr>
-          <w:b/>
-          <w:sz w:val="32"/>
-        </w:rPr>
-      </w:pPr>
-    </w:p>
-    <w:p>
-      <w:pPr>
-        <w:jc w:val="both"/>
-        <w:rPr>
-          <w:b/>
-          <w:sz w:val="32"/>
-        </w:rPr>
-      </w:pPr>
-    </w:p>
-    <w:p>
-      <w:pPr>
-        <w:jc w:val="both"/>
-        <w:rPr>
-          <w:b/>
-          <w:sz w:val="32"/>
-        </w:rPr>
-      </w:pPr>
-    </w:p>
-    <w:p>
-      <w:pPr>
-        <w:jc w:val="both"/>
-        <w:rPr>
-          <w:b/>
-          <w:sz w:val="32"/>
+          <w:sz w:val="24"/>
+        </w:rPr>
+      </w:pPr>
+      <w:r>
+        <w:rPr>
+          <w:b/>
+          <w:sz w:val="28"/>
+        </w:rPr>
+        <w:t>Portal</w:t>
+      </w:r>
+      <w:proofErr w:type="gramStart"/>
+      <w:r>
+        <w:rPr>
+          <w:b/>
+          <w:sz w:val="28"/>
+        </w:rPr>
+        <w:t>:-</w:t>
+      </w:r>
+      <w:proofErr w:type="gramEnd"/>
+      <w:r>
+        <w:rPr>
+          <w:b/>
+          <w:sz w:val="28"/>
+        </w:rPr>
+        <w:t xml:space="preserve"> </w:t>
+      </w:r>
+      <w:r>
+        <w:rPr>
+          <w:sz w:val="24"/>
+        </w:rPr>
+        <w:t xml:space="preserve">are primarily used for internal purposes within businesses, schools, or institutions. These websites often involve a login process, allowing students to access the school website, or granting </w:t>
+      </w:r>
+      <w:proofErr w:type="gramStart"/>
+      <w:r>
+        <w:rPr>
+          <w:sz w:val="24"/>
+        </w:rPr>
+        <w:t>employees</w:t>
+      </w:r>
+      <w:proofErr w:type="gramEnd"/>
+      <w:r>
+        <w:rPr>
+          <w:sz w:val="24"/>
+        </w:rPr>
+        <w:t xml:space="preserve"> access to their emails, alerts, and files all in one place.</w:t>
+      </w:r>
+    </w:p>
+    <w:p>
+      <w:pPr>
+        <w:pStyle w:val="ListParagraph"/>
+        <w:numPr>
+          <w:ilvl w:val="0"/>
+          <w:numId w:val="11"/>
+        </w:numPr>
+        <w:jc w:val="both"/>
+        <w:rPr>
+          <w:sz w:val="24"/>
+        </w:rPr>
+      </w:pPr>
+      <w:r>
+        <w:rPr>
+          <w:sz w:val="24"/>
+        </w:rPr>
+        <w:t>AAIT</w:t>
+      </w:r>
+      <w:r>
+        <w:rPr>
+          <w:sz w:val="24"/>
+        </w:rPr>
+        <w:t xml:space="preserve">: </w:t>
+      </w:r>
+      <w:hyperlink r:id="rId6" w:history="1">
+        <w:r>
+          <w:rPr>
+            <w:rStyle w:val="Hyperlink"/>
+          </w:rPr>
+          <w:t>https://portal.aait.edu.et/</w:t>
+        </w:r>
+      </w:hyperlink>
+    </w:p>
+    <w:p>
+      <w:pPr>
+        <w:jc w:val="both"/>
+        <w:rPr>
+          <w:b/>
+          <w:sz w:val="28"/>
+        </w:rPr>
+      </w:pPr>
+    </w:p>
+    <w:p>
+      <w:pPr>
+        <w:jc w:val="both"/>
+        <w:rPr>
+          <w:sz w:val="24"/>
+        </w:rPr>
+      </w:pPr>
+      <w:hyperlink r:id="rId7" w:history="1">
+        <w:r>
+          <w:rPr>
+            <w:rStyle w:val="Hyperlink"/>
+            <w:b/>
+            <w:color w:val="000000" w:themeColor="text1"/>
+            <w:sz w:val="28"/>
+            <w:u w:val="none"/>
+          </w:rPr>
+          <w:t>News:-</w:t>
+        </w:r>
+      </w:hyperlink>
+      <w:r>
+        <w:rPr>
+          <w:color w:val="000000" w:themeColor="text1"/>
+          <w:sz w:val="24"/>
+        </w:rPr>
+        <w:t xml:space="preserve"> </w:t>
+      </w:r>
+      <w:r>
+        <w:rPr>
+          <w:sz w:val="24"/>
+        </w:rPr>
+        <w:t>The primary purpose of a news website is to keep its readers up to date on current affairs</w:t>
+      </w:r>
+    </w:p>
+    <w:p>
+      <w:pPr>
+        <w:pStyle w:val="ListParagraph"/>
+        <w:numPr>
+          <w:ilvl w:val="0"/>
+          <w:numId w:val="13"/>
+        </w:numPr>
+        <w:jc w:val="both"/>
+        <w:rPr>
+          <w:sz w:val="24"/>
+        </w:rPr>
+      </w:pPr>
+      <w:r>
+        <w:rPr>
+          <w:sz w:val="24"/>
+        </w:rPr>
+        <w:t>BBC</w:t>
+      </w:r>
+      <w:r>
+        <w:rPr>
+          <w:sz w:val="24"/>
+        </w:rPr>
+        <w:t xml:space="preserve">: </w:t>
+      </w:r>
+      <w:hyperlink r:id="rId8" w:history="1">
+        <w:r>
+          <w:rPr>
+            <w:rStyle w:val="Hyperlink"/>
+          </w:rPr>
+          <w:t>https://www.bbc.com/news</w:t>
+        </w:r>
+      </w:hyperlink>
+    </w:p>
+    <w:p>
+      <w:pPr>
+        <w:pStyle w:val="ListParagraph"/>
+        <w:numPr>
+          <w:ilvl w:val="0"/>
+          <w:numId w:val="13"/>
+        </w:numPr>
+        <w:jc w:val="both"/>
+        <w:rPr>
+          <w:sz w:val="24"/>
+        </w:rPr>
+      </w:pPr>
+      <w:r>
+        <w:rPr>
+          <w:sz w:val="24"/>
+        </w:rPr>
+        <w:t>CNN</w:t>
+      </w:r>
+      <w:r>
+        <w:rPr>
+          <w:sz w:val="24"/>
+        </w:rPr>
+        <w:t xml:space="preserve">: </w:t>
+      </w:r>
+      <w:hyperlink r:id="rId9" w:history="1">
+        <w:r>
+          <w:rPr>
+            <w:rStyle w:val="Hyperlink"/>
+          </w:rPr>
+          <w:t>https://edition.cnn.com/</w:t>
+        </w:r>
+      </w:hyperlink>
+    </w:p>
+    <w:p>
+      <w:pPr>
+        <w:pStyle w:val="ListParagraph"/>
+        <w:numPr>
+          <w:ilvl w:val="0"/>
+          <w:numId w:val="13"/>
+        </w:numPr>
+        <w:jc w:val="both"/>
+        <w:rPr>
+          <w:sz w:val="24"/>
+        </w:rPr>
+      </w:pPr>
+      <w:r>
+        <w:rPr>
+          <w:sz w:val="24"/>
+        </w:rPr>
+        <w:t>FOX news</w:t>
+      </w:r>
+      <w:r>
+        <w:rPr>
+          <w:sz w:val="24"/>
+        </w:rPr>
+        <w:t xml:space="preserve">: </w:t>
+      </w:r>
+      <w:hyperlink r:id="rId10" w:history="1">
+        <w:r>
+          <w:rPr>
+            <w:rStyle w:val="Hyperlink"/>
+          </w:rPr>
+          <w:t>https://www.foxnews.com/</w:t>
+        </w:r>
+      </w:hyperlink>
+    </w:p>
+    <w:p>
+      <w:pPr>
+        <w:pStyle w:val="ListParagraph"/>
+        <w:numPr>
+          <w:ilvl w:val="0"/>
+          <w:numId w:val="13"/>
+        </w:numPr>
+        <w:jc w:val="both"/>
+        <w:rPr>
+          <w:sz w:val="24"/>
+        </w:rPr>
+      </w:pPr>
+      <w:r>
+        <w:rPr>
+          <w:sz w:val="24"/>
+        </w:rPr>
+        <w:t>NBC news</w:t>
+      </w:r>
+      <w:r>
+        <w:rPr>
+          <w:sz w:val="24"/>
+        </w:rPr>
+        <w:t xml:space="preserve">: </w:t>
+      </w:r>
+      <w:hyperlink r:id="rId11" w:history="1">
+        <w:r>
+          <w:rPr>
+            <w:rStyle w:val="Hyperlink"/>
+          </w:rPr>
+          <w:t>https://www.nbcnews.com/</w:t>
+        </w:r>
+      </w:hyperlink>
+    </w:p>
+    <w:p>
+      <w:pPr>
+        <w:pStyle w:val="ListParagraph"/>
+        <w:numPr>
+          <w:ilvl w:val="0"/>
+          <w:numId w:val="13"/>
+        </w:numPr>
+        <w:jc w:val="both"/>
+        <w:rPr>
+          <w:sz w:val="24"/>
+        </w:rPr>
+      </w:pPr>
+      <w:r>
+        <w:rPr>
+          <w:sz w:val="24"/>
+        </w:rPr>
+        <w:t>New York Times</w:t>
+      </w:r>
+      <w:r>
+        <w:rPr>
+          <w:sz w:val="24"/>
+        </w:rPr>
+        <w:t xml:space="preserve">: </w:t>
+      </w:r>
+      <w:hyperlink r:id="rId12" w:history="1">
+        <w:r>
+          <w:rPr>
+            <w:rStyle w:val="Hyperlink"/>
+          </w:rPr>
+          <w:t>https://www.nytimes.com/</w:t>
+        </w:r>
+      </w:hyperlink>
+    </w:p>
+    <w:p>
+      <w:pPr>
+        <w:jc w:val="both"/>
+        <w:rPr>
+          <w:b/>
+          <w:sz w:val="28"/>
+        </w:rPr>
+      </w:pPr>
+      <w:r>
+        <w:rPr>
+          <w:b/>
+          <w:sz w:val="28"/>
+        </w:rPr>
+        <w:t>Informational</w:t>
+      </w:r>
+      <w:proofErr w:type="gramStart"/>
+      <w:r>
+        <w:rPr>
+          <w:b/>
+          <w:sz w:val="28"/>
+        </w:rPr>
+        <w:t>:-</w:t>
+      </w:r>
+      <w:proofErr w:type="gramEnd"/>
+      <w:r>
+        <w:rPr>
+          <w:b/>
+          <w:sz w:val="28"/>
+        </w:rPr>
+        <w:t xml:space="preserve"> </w:t>
+      </w:r>
+      <w:r>
+        <w:rPr>
+          <w:rFonts w:cstheme="minorHAnsi"/>
+          <w:color w:val="222222"/>
+          <w:sz w:val="24"/>
+          <w:shd w:val="clear" w:color="auto" w:fill="FFFFFF"/>
+        </w:rPr>
+        <w:t>are those </w:t>
+      </w:r>
+      <w:r>
+        <w:rPr>
+          <w:rFonts w:cstheme="minorHAnsi"/>
+          <w:bCs/>
+          <w:color w:val="222222"/>
+          <w:sz w:val="24"/>
+          <w:shd w:val="clear" w:color="auto" w:fill="FFFFFF"/>
+        </w:rPr>
+        <w:t>sites</w:t>
+      </w:r>
+      <w:r>
+        <w:rPr>
+          <w:rFonts w:cstheme="minorHAnsi"/>
+          <w:color w:val="222222"/>
+          <w:sz w:val="24"/>
+          <w:shd w:val="clear" w:color="auto" w:fill="FFFFFF"/>
+        </w:rPr>
+        <w:t> that are created in order to provide a customized and branded resource for potential and active customers, members, investors and so forth.</w:t>
+      </w:r>
+    </w:p>
+    <w:p>
+      <w:pPr>
+        <w:jc w:val="both"/>
+        <w:rPr>
+          <w:b/>
+          <w:sz w:val="28"/>
+        </w:rPr>
+      </w:pPr>
+    </w:p>
+    <w:p>
+      <w:pPr>
+        <w:jc w:val="both"/>
+        <w:rPr>
+          <w:b/>
+          <w:sz w:val="28"/>
+        </w:rPr>
+      </w:pPr>
+      <w:r>
+        <w:rPr>
+          <w:b/>
+          <w:sz w:val="28"/>
+        </w:rPr>
+        <w:t>Business/ Marketing</w:t>
+      </w:r>
+      <w:proofErr w:type="gramStart"/>
+      <w:r>
+        <w:rPr>
+          <w:b/>
+          <w:sz w:val="28"/>
+        </w:rPr>
+        <w:t>:-</w:t>
+      </w:r>
+      <w:proofErr w:type="gramEnd"/>
+      <w:r>
+        <w:rPr>
+          <w:b/>
+          <w:sz w:val="28"/>
+        </w:rPr>
+        <w:t xml:space="preserve"> </w:t>
+      </w:r>
+      <w:r>
+        <w:rPr>
+          <w:rFonts w:cstheme="minorHAnsi"/>
+          <w:sz w:val="24"/>
+          <w:szCs w:val="25"/>
+          <w:shd w:val="clear" w:color="auto" w:fill="FFFFFF"/>
+        </w:rPr>
+        <w:t>allows you to take online payments for products or services.</w:t>
+      </w:r>
+    </w:p>
+    <w:p>
+      <w:pPr>
+        <w:jc w:val="both"/>
+        <w:rPr>
+          <w:b/>
+          <w:sz w:val="28"/>
+        </w:rPr>
+      </w:pPr>
+    </w:p>
+    <w:p>
+      <w:pPr>
+        <w:jc w:val="both"/>
+        <w:rPr>
+          <w:sz w:val="24"/>
+        </w:rPr>
+      </w:pPr>
+      <w:r>
+        <w:rPr>
+          <w:b/>
+          <w:sz w:val="28"/>
+        </w:rPr>
+        <w:t>Educational</w:t>
+      </w:r>
+      <w:proofErr w:type="gramStart"/>
+      <w:r>
+        <w:rPr>
+          <w:b/>
+          <w:sz w:val="28"/>
+        </w:rPr>
+        <w:t>:-</w:t>
+      </w:r>
+      <w:proofErr w:type="gramEnd"/>
+      <w:r>
+        <w:rPr>
+          <w:sz w:val="24"/>
+        </w:rPr>
+        <w:t xml:space="preserve"> </w:t>
+      </w:r>
+      <w:r>
+        <w:rPr>
+          <w:sz w:val="24"/>
+        </w:rPr>
+        <w:t>These websites are designed to display information on certain topics, either using interactive games or engaging designs to keep the user hooked.</w:t>
+      </w:r>
+    </w:p>
+    <w:p>
+      <w:pPr>
+        <w:jc w:val="both"/>
+        <w:rPr>
+          <w:b/>
+          <w:sz w:val="28"/>
+        </w:rPr>
+      </w:pPr>
+    </w:p>
+    <w:p>
+      <w:pPr>
+        <w:jc w:val="both"/>
+        <w:rPr>
+          <w:rFonts w:cstheme="minorHAnsi"/>
+          <w:color w:val="222222"/>
+          <w:sz w:val="24"/>
+          <w:shd w:val="clear" w:color="auto" w:fill="FFFFFF"/>
+        </w:rPr>
+      </w:pPr>
+      <w:r>
+        <w:rPr>
+          <w:b/>
+          <w:sz w:val="28"/>
+        </w:rPr>
+        <w:t>Entertainment</w:t>
+      </w:r>
+      <w:proofErr w:type="gramStart"/>
+      <w:r>
+        <w:rPr>
+          <w:b/>
+          <w:sz w:val="28"/>
+        </w:rPr>
+        <w:t>:-</w:t>
+      </w:r>
+      <w:proofErr w:type="gramEnd"/>
+      <w:r>
+        <w:rPr>
+          <w:b/>
+          <w:sz w:val="28"/>
+        </w:rPr>
+        <w:t xml:space="preserve"> </w:t>
+      </w:r>
+      <w:r>
+        <w:rPr>
+          <w:rFonts w:cstheme="minorHAnsi"/>
+          <w:color w:val="222222"/>
+          <w:sz w:val="24"/>
+          <w:shd w:val="clear" w:color="auto" w:fill="FFFFFF"/>
+        </w:rPr>
+        <w:t xml:space="preserve">They are aimed at entertaining people, both by providing music, video clips or online games. </w:t>
+      </w:r>
+      <w:proofErr w:type="gramStart"/>
+      <w:r>
+        <w:rPr>
+          <w:rFonts w:cstheme="minorHAnsi"/>
+          <w:color w:val="222222"/>
+          <w:sz w:val="24"/>
+          <w:shd w:val="clear" w:color="auto" w:fill="FFFFFF"/>
+        </w:rPr>
+        <w:t>These </w:t>
+      </w:r>
+      <w:r>
+        <w:rPr>
+          <w:rFonts w:cstheme="minorHAnsi"/>
+          <w:bCs/>
+          <w:color w:val="222222"/>
+          <w:sz w:val="24"/>
+          <w:shd w:val="clear" w:color="auto" w:fill="FFFFFF"/>
+        </w:rPr>
+        <w:t>websites</w:t>
+      </w:r>
+      <w:r>
+        <w:rPr>
+          <w:rFonts w:cstheme="minorHAnsi"/>
+          <w:color w:val="222222"/>
+          <w:sz w:val="24"/>
+          <w:shd w:val="clear" w:color="auto" w:fill="FFFFFF"/>
+        </w:rPr>
+        <w:t xml:space="preserve"> seem to be </w:t>
+      </w:r>
+      <w:proofErr w:type="spellStart"/>
+      <w:r>
+        <w:rPr>
+          <w:rFonts w:cstheme="minorHAnsi"/>
+          <w:color w:val="222222"/>
+          <w:sz w:val="24"/>
+          <w:shd w:val="clear" w:color="auto" w:fill="FFFFFF"/>
+        </w:rPr>
+        <w:t>colourful</w:t>
+      </w:r>
+      <w:proofErr w:type="spellEnd"/>
+      <w:r>
+        <w:rPr>
+          <w:rFonts w:cstheme="minorHAnsi"/>
+          <w:color w:val="222222"/>
+          <w:sz w:val="24"/>
+          <w:shd w:val="clear" w:color="auto" w:fill="FFFFFF"/>
+        </w:rPr>
+        <w:t xml:space="preserve"> and fun to look at, which makes sense considering the nature of their content.</w:t>
+      </w:r>
+      <w:proofErr w:type="gramEnd"/>
+    </w:p>
+    <w:p>
+      <w:pPr>
+        <w:pStyle w:val="ListParagraph"/>
+        <w:numPr>
+          <w:ilvl w:val="0"/>
+          <w:numId w:val="19"/>
+        </w:numPr>
+        <w:jc w:val="both"/>
+        <w:rPr>
+          <w:rFonts w:cstheme="minorHAnsi"/>
+          <w:color w:val="222222"/>
+          <w:sz w:val="24"/>
+          <w:shd w:val="clear" w:color="auto" w:fill="FFFFFF"/>
+        </w:rPr>
+      </w:pPr>
+      <w:r>
+        <w:rPr>
+          <w:rFonts w:cstheme="minorHAnsi"/>
+          <w:color w:val="222222"/>
+          <w:sz w:val="24"/>
+          <w:shd w:val="clear" w:color="auto" w:fill="FFFFFF"/>
+        </w:rPr>
+        <w:t>Netflix</w:t>
+      </w:r>
+      <w:r>
+        <w:rPr>
+          <w:rFonts w:cstheme="minorHAnsi"/>
+          <w:color w:val="222222"/>
+          <w:sz w:val="24"/>
+          <w:shd w:val="clear" w:color="auto" w:fill="FFFFFF"/>
+        </w:rPr>
+        <w:t>:</w:t>
+      </w:r>
+      <w:r>
+        <w:t xml:space="preserve"> </w:t>
+      </w:r>
+      <w:hyperlink r:id="rId13" w:history="1">
+        <w:r>
+          <w:rPr>
+            <w:rStyle w:val="Hyperlink"/>
+          </w:rPr>
+          <w:t>https://www.netflix.com/et/</w:t>
+        </w:r>
+      </w:hyperlink>
+    </w:p>
+    <w:p>
+      <w:pPr>
+        <w:pStyle w:val="ListParagraph"/>
+        <w:numPr>
+          <w:ilvl w:val="0"/>
+          <w:numId w:val="19"/>
+        </w:numPr>
+        <w:jc w:val="both"/>
+        <w:rPr>
+          <w:rFonts w:cstheme="minorHAnsi"/>
+          <w:color w:val="222222"/>
+          <w:sz w:val="24"/>
+          <w:shd w:val="clear" w:color="auto" w:fill="FFFFFF"/>
+        </w:rPr>
+      </w:pPr>
+      <w:proofErr w:type="spellStart"/>
+      <w:r>
+        <w:rPr>
+          <w:rFonts w:cstheme="minorHAnsi"/>
+          <w:color w:val="222222"/>
+          <w:sz w:val="24"/>
+          <w:shd w:val="clear" w:color="auto" w:fill="FFFFFF"/>
+        </w:rPr>
+        <w:t>NowTv</w:t>
+      </w:r>
+      <w:proofErr w:type="spellEnd"/>
+      <w:r>
+        <w:rPr>
+          <w:rFonts w:cstheme="minorHAnsi"/>
+          <w:color w:val="222222"/>
+          <w:sz w:val="24"/>
+          <w:shd w:val="clear" w:color="auto" w:fill="FFFFFF"/>
+        </w:rPr>
+        <w:t xml:space="preserve">: </w:t>
+      </w:r>
+      <w:hyperlink r:id="rId14" w:history="1">
+        <w:r>
+          <w:rPr>
+            <w:rStyle w:val="Hyperlink"/>
+          </w:rPr>
+          <w:t>https://www.nowtv.com/</w:t>
+        </w:r>
+      </w:hyperlink>
+    </w:p>
+    <w:p>
+      <w:pPr>
+        <w:pStyle w:val="ListParagraph"/>
+        <w:numPr>
+          <w:ilvl w:val="0"/>
+          <w:numId w:val="19"/>
+        </w:numPr>
+        <w:jc w:val="both"/>
+        <w:rPr>
+          <w:rFonts w:cstheme="minorHAnsi"/>
+          <w:color w:val="222222"/>
+          <w:sz w:val="24"/>
+          <w:shd w:val="clear" w:color="auto" w:fill="FFFFFF"/>
+        </w:rPr>
+      </w:pPr>
+      <w:proofErr w:type="spellStart"/>
+      <w:r>
+        <w:rPr>
+          <w:rFonts w:cstheme="minorHAnsi"/>
+          <w:color w:val="222222"/>
+          <w:sz w:val="24"/>
+          <w:shd w:val="clear" w:color="auto" w:fill="FFFFFF"/>
+        </w:rPr>
+        <w:t>Youtube</w:t>
+      </w:r>
+      <w:proofErr w:type="spellEnd"/>
+      <w:r>
+        <w:rPr>
+          <w:rFonts w:cstheme="minorHAnsi"/>
+          <w:color w:val="222222"/>
+          <w:sz w:val="24"/>
+          <w:shd w:val="clear" w:color="auto" w:fill="FFFFFF"/>
+        </w:rPr>
+        <w:t xml:space="preserve">: </w:t>
+      </w:r>
+      <w:hyperlink r:id="rId15" w:history="1">
+        <w:r>
+          <w:rPr>
+            <w:rStyle w:val="Hyperlink"/>
+          </w:rPr>
+          <w:t>https://www.youtube.com/</w:t>
+        </w:r>
+      </w:hyperlink>
+    </w:p>
+    <w:p>
+      <w:pPr>
+        <w:pStyle w:val="ListParagraph"/>
+        <w:numPr>
+          <w:ilvl w:val="0"/>
+          <w:numId w:val="19"/>
+        </w:numPr>
+        <w:jc w:val="both"/>
+        <w:rPr>
+          <w:rFonts w:cstheme="minorHAnsi"/>
+          <w:color w:val="222222"/>
+          <w:sz w:val="24"/>
+          <w:shd w:val="clear" w:color="auto" w:fill="FFFFFF"/>
+        </w:rPr>
+      </w:pPr>
+      <w:r>
+        <w:rPr>
+          <w:rFonts w:cstheme="minorHAnsi"/>
+          <w:color w:val="222222"/>
+          <w:sz w:val="24"/>
+          <w:shd w:val="clear" w:color="auto" w:fill="FFFFFF"/>
+        </w:rPr>
+        <w:t>ESPN</w:t>
+      </w:r>
+      <w:r>
+        <w:rPr>
+          <w:rFonts w:cstheme="minorHAnsi"/>
+          <w:color w:val="222222"/>
+          <w:sz w:val="24"/>
+          <w:shd w:val="clear" w:color="auto" w:fill="FFFFFF"/>
+        </w:rPr>
+        <w:t xml:space="preserve">: </w:t>
+      </w:r>
+      <w:hyperlink r:id="rId16" w:history="1">
+        <w:r>
+          <w:rPr>
+            <w:rStyle w:val="Hyperlink"/>
+          </w:rPr>
+          <w:t>https://www.espn.com/</w:t>
+        </w:r>
+      </w:hyperlink>
+    </w:p>
+    <w:p>
+      <w:pPr>
+        <w:pStyle w:val="ListParagraph"/>
+        <w:numPr>
+          <w:ilvl w:val="0"/>
+          <w:numId w:val="19"/>
+        </w:numPr>
+        <w:jc w:val="both"/>
+        <w:rPr>
+          <w:rFonts w:cstheme="minorHAnsi"/>
+          <w:color w:val="222222"/>
+          <w:sz w:val="24"/>
+          <w:shd w:val="clear" w:color="auto" w:fill="FFFFFF"/>
+        </w:rPr>
+      </w:pPr>
+      <w:r>
+        <w:rPr>
+          <w:rFonts w:cstheme="minorHAnsi"/>
+          <w:color w:val="222222"/>
+          <w:sz w:val="24"/>
+          <w:shd w:val="clear" w:color="auto" w:fill="FFFFFF"/>
+        </w:rPr>
+        <w:t>IMDB</w:t>
+      </w:r>
+      <w:r>
+        <w:rPr>
+          <w:rFonts w:cstheme="minorHAnsi"/>
+          <w:color w:val="222222"/>
+          <w:sz w:val="24"/>
+          <w:shd w:val="clear" w:color="auto" w:fill="FFFFFF"/>
+        </w:rPr>
+        <w:t xml:space="preserve">: </w:t>
+      </w:r>
+      <w:hyperlink r:id="rId17" w:history="1">
+        <w:r>
+          <w:rPr>
+            <w:rStyle w:val="Hyperlink"/>
+          </w:rPr>
+          <w:t>https://www.imdb.com/</w:t>
+        </w:r>
+      </w:hyperlink>
+    </w:p>
+    <w:p>
+      <w:pPr>
+        <w:jc w:val="both"/>
+        <w:rPr>
+          <w:sz w:val="24"/>
+        </w:rPr>
+      </w:pPr>
+      <w:r>
+        <w:rPr>
+          <w:b/>
+          <w:sz w:val="28"/>
+        </w:rPr>
+        <w:t>Advocacy</w:t>
+      </w:r>
+      <w:proofErr w:type="gramStart"/>
+      <w:r>
+        <w:rPr>
+          <w:b/>
+          <w:sz w:val="28"/>
+        </w:rPr>
+        <w:t>:-</w:t>
+      </w:r>
+      <w:proofErr w:type="gramEnd"/>
+      <w:r>
+        <w:rPr>
+          <w:sz w:val="24"/>
+        </w:rPr>
+        <w:t xml:space="preserve"> </w:t>
+      </w:r>
+      <w:r>
+        <w:rPr>
+          <w:sz w:val="24"/>
+        </w:rPr>
+        <w:t>is the practice of funding a project or venture by raising small amounts of money from lots of different people.</w:t>
+      </w:r>
+    </w:p>
+    <w:p>
+      <w:pPr>
+        <w:jc w:val="both"/>
+        <w:rPr>
+          <w:b/>
+          <w:sz w:val="28"/>
+        </w:rPr>
+      </w:pPr>
+    </w:p>
+    <w:p>
+      <w:pPr>
+        <w:jc w:val="both"/>
+        <w:rPr>
+          <w:sz w:val="24"/>
+        </w:rPr>
+      </w:pPr>
+      <w:r>
+        <w:rPr>
+          <w:b/>
+          <w:sz w:val="28"/>
+        </w:rPr>
+        <w:t>Blog</w:t>
+      </w:r>
+      <w:proofErr w:type="gramStart"/>
+      <w:r>
+        <w:rPr>
+          <w:b/>
+          <w:sz w:val="28"/>
+        </w:rPr>
+        <w:t>:-</w:t>
+      </w:r>
+      <w:proofErr w:type="gramEnd"/>
+      <w:r>
+        <w:rPr>
+          <w:sz w:val="24"/>
+        </w:rPr>
+        <w:t xml:space="preserve"> </w:t>
+      </w:r>
+      <w:r>
+        <w:rPr>
+          <w:sz w:val="24"/>
+        </w:rPr>
+        <w:t xml:space="preserve">they’re online journals or informational pages that are regularly updated. Typically managed by an individual or a small group, a blog can cover any topic – whether </w:t>
+      </w:r>
+      <w:proofErr w:type="gramStart"/>
+      <w:r>
+        <w:rPr>
+          <w:sz w:val="24"/>
+        </w:rPr>
+        <w:t>it’s</w:t>
+      </w:r>
+      <w:proofErr w:type="gramEnd"/>
+      <w:r>
+        <w:rPr>
+          <w:sz w:val="24"/>
+        </w:rPr>
+        <w:t xml:space="preserve"> travel tips, financial advice, or doughnut reviews.</w:t>
+      </w:r>
+    </w:p>
+    <w:p>
+      <w:pPr>
+        <w:jc w:val="both"/>
+        <w:rPr>
+          <w:b/>
+          <w:sz w:val="28"/>
+        </w:rPr>
+      </w:pPr>
+    </w:p>
+    <w:p>
+      <w:pPr>
+        <w:jc w:val="both"/>
+        <w:rPr>
+          <w:sz w:val="24"/>
+        </w:rPr>
+      </w:pPr>
+      <w:r>
+        <w:rPr>
+          <w:b/>
+          <w:sz w:val="28"/>
+        </w:rPr>
+        <w:t>Wiki</w:t>
+      </w:r>
+      <w:proofErr w:type="gramStart"/>
+      <w:r>
+        <w:rPr>
+          <w:b/>
+          <w:sz w:val="28"/>
+        </w:rPr>
+        <w:t>:-</w:t>
+      </w:r>
+      <w:proofErr w:type="gramEnd"/>
+      <w:r>
+        <w:rPr>
+          <w:sz w:val="24"/>
+        </w:rPr>
+        <w:t xml:space="preserve"> </w:t>
+      </w:r>
+      <w:r>
+        <w:rPr>
+          <w:sz w:val="24"/>
+        </w:rPr>
+        <w:t>A wiki website allows people to collaborate online and write content together. The most popular example is Wikipedia itself, which allows anyone to amend, add to, and assess the content of each article</w:t>
+      </w:r>
+      <w:r>
+        <w:rPr>
+          <w:sz w:val="24"/>
+        </w:rPr>
+        <w:t>.</w:t>
+      </w:r>
+    </w:p>
+    <w:p>
+      <w:pPr>
+        <w:pStyle w:val="ListParagraph"/>
+        <w:numPr>
+          <w:ilvl w:val="0"/>
+          <w:numId w:val="16"/>
+        </w:numPr>
+        <w:jc w:val="both"/>
+        <w:rPr>
+          <w:sz w:val="24"/>
+        </w:rPr>
+      </w:pPr>
+      <w:r>
+        <w:rPr>
+          <w:sz w:val="24"/>
+        </w:rPr>
+        <w:t>Wikipedia</w:t>
+      </w:r>
+      <w:r>
+        <w:rPr>
+          <w:sz w:val="24"/>
+        </w:rPr>
+        <w:t xml:space="preserve">: </w:t>
+      </w:r>
+      <w:hyperlink r:id="rId18" w:history="1">
+        <w:r>
+          <w:rPr>
+            <w:rStyle w:val="Hyperlink"/>
+          </w:rPr>
+          <w:t>https://www.wikipedia.org/</w:t>
+        </w:r>
+      </w:hyperlink>
+    </w:p>
+    <w:p>
+      <w:pPr>
+        <w:pStyle w:val="ListParagraph"/>
+        <w:numPr>
+          <w:ilvl w:val="0"/>
+          <w:numId w:val="16"/>
+        </w:numPr>
+        <w:jc w:val="both"/>
+        <w:rPr>
+          <w:sz w:val="24"/>
+        </w:rPr>
+      </w:pPr>
+      <w:proofErr w:type="spellStart"/>
+      <w:r>
+        <w:t>Wikihow</w:t>
+      </w:r>
+      <w:proofErr w:type="spellEnd"/>
+      <w:r>
+        <w:t xml:space="preserve">: </w:t>
+      </w:r>
+      <w:hyperlink r:id="rId19" w:history="1">
+        <w:r>
+          <w:rPr>
+            <w:rStyle w:val="Hyperlink"/>
+          </w:rPr>
+          <w:t>https://www.wikihow.com/Main-Page</w:t>
+        </w:r>
+      </w:hyperlink>
+    </w:p>
+    <w:p>
+      <w:pPr>
+        <w:pStyle w:val="ListParagraph"/>
+        <w:numPr>
+          <w:ilvl w:val="0"/>
+          <w:numId w:val="16"/>
+        </w:numPr>
+        <w:jc w:val="both"/>
+        <w:rPr>
+          <w:sz w:val="24"/>
+        </w:rPr>
+      </w:pPr>
+      <w:r>
+        <w:t xml:space="preserve">Wiktionary: </w:t>
+      </w:r>
+      <w:hyperlink r:id="rId20" w:history="1">
+        <w:r>
+          <w:rPr>
+            <w:rStyle w:val="Hyperlink"/>
+          </w:rPr>
+          <w:t>https://www.wiktionary.org/</w:t>
+        </w:r>
+      </w:hyperlink>
+    </w:p>
+    <w:p>
+      <w:pPr>
+        <w:pStyle w:val="ListParagraph"/>
+        <w:numPr>
+          <w:ilvl w:val="0"/>
+          <w:numId w:val="16"/>
+        </w:numPr>
+        <w:jc w:val="both"/>
+        <w:rPr>
+          <w:sz w:val="24"/>
+        </w:rPr>
+      </w:pPr>
+      <w:r>
+        <w:t xml:space="preserve">Gamepedia.com: </w:t>
+      </w:r>
+      <w:hyperlink r:id="rId21" w:history="1">
+        <w:r>
+          <w:rPr>
+            <w:rStyle w:val="Hyperlink"/>
+          </w:rPr>
+          <w:t>https://www.gamepedia.com/</w:t>
+        </w:r>
+      </w:hyperlink>
+    </w:p>
+    <w:p>
+      <w:pPr>
+        <w:pStyle w:val="ListParagraph"/>
+        <w:numPr>
+          <w:ilvl w:val="0"/>
+          <w:numId w:val="16"/>
+        </w:numPr>
+        <w:jc w:val="both"/>
+        <w:rPr>
+          <w:sz w:val="24"/>
+        </w:rPr>
+      </w:pPr>
+      <w:proofErr w:type="spellStart"/>
+      <w:r>
+        <w:t>Wordreference</w:t>
+      </w:r>
+      <w:proofErr w:type="spellEnd"/>
+      <w:r>
+        <w:t xml:space="preserve">: </w:t>
+      </w:r>
+      <w:hyperlink r:id="rId22" w:history="1">
+        <w:r>
+          <w:rPr>
+            <w:rStyle w:val="Hyperlink"/>
+          </w:rPr>
+          <w:t>https://wordreference.com/</w:t>
+        </w:r>
+      </w:hyperlink>
+    </w:p>
+    <w:p>
+      <w:pPr>
+        <w:jc w:val="both"/>
+        <w:rPr>
+          <w:sz w:val="24"/>
+        </w:rPr>
+      </w:pPr>
+      <w:r>
+        <w:rPr>
+          <w:b/>
+          <w:sz w:val="28"/>
+        </w:rPr>
+        <w:t>Social Network</w:t>
+      </w:r>
+      <w:proofErr w:type="gramStart"/>
+      <w:r>
+        <w:rPr>
+          <w:b/>
+          <w:sz w:val="28"/>
+        </w:rPr>
+        <w:t>:-</w:t>
+      </w:r>
+      <w:proofErr w:type="gramEnd"/>
+      <w:r>
+        <w:rPr>
+          <w:sz w:val="24"/>
+        </w:rPr>
+        <w:t xml:space="preserve"> </w:t>
+      </w:r>
+      <w:r>
+        <w:rPr>
+          <w:sz w:val="24"/>
+        </w:rPr>
+        <w:t>These sites are usually created to let people share thoughts, images or ideas, or simply connect with other people in relation to a certain topic.</w:t>
+      </w:r>
+    </w:p>
+    <w:p>
+      <w:pPr>
+        <w:pStyle w:val="ListParagraph"/>
+        <w:numPr>
+          <w:ilvl w:val="0"/>
+          <w:numId w:val="18"/>
+        </w:numPr>
+        <w:jc w:val="both"/>
+        <w:rPr>
+          <w:sz w:val="24"/>
+        </w:rPr>
+      </w:pPr>
+      <w:r>
+        <w:rPr>
+          <w:sz w:val="24"/>
+        </w:rPr>
+        <w:t>Facebook</w:t>
+      </w:r>
+      <w:r>
+        <w:rPr>
+          <w:sz w:val="24"/>
+        </w:rPr>
+        <w:t xml:space="preserve">: </w:t>
+      </w:r>
+      <w:hyperlink r:id="rId23" w:history="1">
+        <w:r>
+          <w:rPr>
+            <w:rStyle w:val="Hyperlink"/>
+          </w:rPr>
+          <w:t>https://www.facebook.com/</w:t>
+        </w:r>
+      </w:hyperlink>
+    </w:p>
+    <w:p>
+      <w:pPr>
+        <w:pStyle w:val="ListParagraph"/>
+        <w:numPr>
+          <w:ilvl w:val="0"/>
+          <w:numId w:val="18"/>
+        </w:numPr>
+        <w:jc w:val="both"/>
+        <w:rPr>
+          <w:sz w:val="24"/>
+        </w:rPr>
+      </w:pPr>
+      <w:r>
+        <w:rPr>
+          <w:sz w:val="24"/>
+        </w:rPr>
+        <w:t>Twitter</w:t>
+      </w:r>
+      <w:r>
+        <w:rPr>
+          <w:sz w:val="24"/>
+        </w:rPr>
+        <w:t>:</w:t>
+      </w:r>
+      <w:r>
+        <w:t xml:space="preserve"> </w:t>
+      </w:r>
+      <w:hyperlink r:id="rId24" w:history="1">
+        <w:r>
+          <w:rPr>
+            <w:rStyle w:val="Hyperlink"/>
+          </w:rPr>
+          <w:t>https://twitter.com/</w:t>
+        </w:r>
+      </w:hyperlink>
+    </w:p>
+    <w:p>
+      <w:pPr>
+        <w:pStyle w:val="ListParagraph"/>
+        <w:numPr>
+          <w:ilvl w:val="0"/>
+          <w:numId w:val="18"/>
+        </w:numPr>
+        <w:jc w:val="both"/>
+        <w:rPr>
+          <w:sz w:val="24"/>
+        </w:rPr>
+      </w:pPr>
+      <w:r>
+        <w:rPr>
+          <w:sz w:val="24"/>
+        </w:rPr>
+        <w:t xml:space="preserve">Telegram: </w:t>
+      </w:r>
+      <w:hyperlink r:id="rId25" w:history="1">
+        <w:r>
+          <w:rPr>
+            <w:rStyle w:val="Hyperlink"/>
+          </w:rPr>
+          <w:t>https://web.telegram.org/</w:t>
+        </w:r>
+      </w:hyperlink>
+    </w:p>
+    <w:p>
+      <w:pPr>
+        <w:pStyle w:val="ListParagraph"/>
+        <w:numPr>
+          <w:ilvl w:val="0"/>
+          <w:numId w:val="18"/>
+        </w:numPr>
+        <w:jc w:val="both"/>
+        <w:rPr>
+          <w:sz w:val="24"/>
+        </w:rPr>
+      </w:pPr>
+      <w:r>
+        <w:rPr>
+          <w:sz w:val="24"/>
+        </w:rPr>
+        <w:t>Instagram</w:t>
+      </w:r>
+      <w:r>
+        <w:rPr>
+          <w:sz w:val="24"/>
+        </w:rPr>
+        <w:t>:</w:t>
+      </w:r>
+      <w:r>
+        <w:rPr>
+          <w:sz w:val="24"/>
+        </w:rPr>
+        <w:t xml:space="preserve"> </w:t>
+      </w:r>
+      <w:hyperlink r:id="rId26" w:history="1">
+        <w:r>
+          <w:rPr>
+            <w:rStyle w:val="Hyperlink"/>
+          </w:rPr>
+          <w:t>https://www.instagram.com/</w:t>
+        </w:r>
+      </w:hyperlink>
+    </w:p>
+    <w:p>
+      <w:pPr>
+        <w:pStyle w:val="ListParagraph"/>
+        <w:numPr>
+          <w:ilvl w:val="0"/>
+          <w:numId w:val="18"/>
+        </w:numPr>
+        <w:jc w:val="both"/>
+        <w:rPr>
+          <w:sz w:val="24"/>
+        </w:rPr>
+      </w:pPr>
+      <w:proofErr w:type="spellStart"/>
+      <w:r>
+        <w:rPr>
+          <w:sz w:val="24"/>
+        </w:rPr>
+        <w:t>Whatsapp</w:t>
+      </w:r>
+      <w:proofErr w:type="spellEnd"/>
+      <w:r>
+        <w:rPr>
+          <w:sz w:val="24"/>
+        </w:rPr>
+        <w:t>:</w:t>
+      </w:r>
+      <w:r>
+        <w:rPr>
+          <w:sz w:val="24"/>
+        </w:rPr>
+        <w:t xml:space="preserve"> </w:t>
+      </w:r>
+      <w:hyperlink r:id="rId27" w:history="1">
+        <w:r>
+          <w:rPr>
+            <w:rStyle w:val="Hyperlink"/>
+          </w:rPr>
+          <w:t>https://www.whatsapp.com/</w:t>
+        </w:r>
+      </w:hyperlink>
+    </w:p>
+    <w:p>
+      <w:pPr>
+        <w:jc w:val="both"/>
+        <w:rPr>
+          <w:rFonts w:cstheme="minorHAnsi"/>
+          <w:sz w:val="28"/>
+        </w:rPr>
+      </w:pPr>
+      <w:r>
+        <w:rPr>
+          <w:b/>
+          <w:sz w:val="28"/>
+        </w:rPr>
+        <w:t>Content Aggregator</w:t>
+      </w:r>
+      <w:proofErr w:type="gramStart"/>
+      <w:r>
+        <w:rPr>
+          <w:b/>
+          <w:sz w:val="28"/>
+        </w:rPr>
+        <w:t>:-</w:t>
+      </w:r>
+      <w:proofErr w:type="gramEnd"/>
+      <w:r>
+        <w:rPr>
+          <w:sz w:val="24"/>
+        </w:rPr>
+        <w:t xml:space="preserve"> </w:t>
+      </w:r>
+      <w:r>
+        <w:rPr>
+          <w:rFonts w:cstheme="minorHAnsi"/>
+          <w:color w:val="222222"/>
+          <w:sz w:val="24"/>
+          <w:shd w:val="clear" w:color="auto" w:fill="FFFFFF"/>
+        </w:rPr>
+        <w:t>A </w:t>
+      </w:r>
+      <w:r>
+        <w:rPr>
+          <w:rFonts w:cstheme="minorHAnsi"/>
+          <w:bCs/>
+          <w:color w:val="222222"/>
+          <w:sz w:val="24"/>
+          <w:shd w:val="clear" w:color="auto" w:fill="FFFFFF"/>
+        </w:rPr>
+        <w:t>content aggregator</w:t>
+      </w:r>
+      <w:r>
+        <w:rPr>
+          <w:rFonts w:cstheme="minorHAnsi"/>
+          <w:color w:val="222222"/>
+          <w:sz w:val="24"/>
+          <w:shd w:val="clear" w:color="auto" w:fill="FFFFFF"/>
+        </w:rPr>
+        <w:t> is an individual or organization that gathers web </w:t>
+      </w:r>
+      <w:r>
+        <w:rPr>
+          <w:rFonts w:cstheme="minorHAnsi"/>
+          <w:bCs/>
+          <w:color w:val="222222"/>
+          <w:sz w:val="24"/>
+          <w:shd w:val="clear" w:color="auto" w:fill="FFFFFF"/>
+        </w:rPr>
+        <w:t>content</w:t>
+      </w:r>
+      <w:r>
+        <w:rPr>
+          <w:rFonts w:cstheme="minorHAnsi"/>
+          <w:color w:val="222222"/>
+          <w:sz w:val="24"/>
+          <w:shd w:val="clear" w:color="auto" w:fill="FFFFFF"/>
+        </w:rPr>
+        <w:t> (and/or sometimes applications) from different online sources for reuse or resale.</w:t>
+      </w:r>
+    </w:p>
+    <w:p>
+      <w:pPr>
+        <w:jc w:val="both"/>
+        <w:rPr>
+          <w:b/>
+          <w:sz w:val="28"/>
+        </w:rPr>
+      </w:pPr>
+    </w:p>
+    <w:p>
+      <w:pPr>
+        <w:jc w:val="both"/>
+        <w:rPr>
+          <w:b/>
+          <w:sz w:val="28"/>
+        </w:rPr>
+      </w:pPr>
+      <w:r>
+        <w:rPr>
+          <w:b/>
+          <w:sz w:val="28"/>
+        </w:rPr>
+        <w:t>Personal</w:t>
+      </w:r>
+      <w:proofErr w:type="gramStart"/>
+      <w:r>
+        <w:rPr>
+          <w:b/>
+          <w:sz w:val="28"/>
+        </w:rPr>
+        <w:t>:-</w:t>
+      </w:r>
+      <w:proofErr w:type="gramEnd"/>
+      <w:r>
+        <w:rPr>
+          <w:b/>
+          <w:sz w:val="28"/>
+        </w:rPr>
+        <w:t xml:space="preserve"> </w:t>
+      </w:r>
+      <w:r>
+        <w:rPr>
+          <w:rFonts w:cstheme="minorHAnsi"/>
+          <w:color w:val="222222"/>
+          <w:sz w:val="24"/>
+          <w:shd w:val="clear" w:color="auto" w:fill="FFFFFF"/>
+        </w:rPr>
+        <w:t>A </w:t>
+      </w:r>
+      <w:r>
+        <w:rPr>
+          <w:rFonts w:cstheme="minorHAnsi"/>
+          <w:bCs/>
+          <w:color w:val="222222"/>
+          <w:sz w:val="24"/>
+          <w:shd w:val="clear" w:color="auto" w:fill="FFFFFF"/>
+        </w:rPr>
+        <w:t>personal website</w:t>
+      </w:r>
+      <w:r>
+        <w:rPr>
+          <w:rFonts w:cstheme="minorHAnsi"/>
+          <w:color w:val="222222"/>
+          <w:sz w:val="24"/>
+          <w:shd w:val="clear" w:color="auto" w:fill="FFFFFF"/>
+        </w:rPr>
+        <w:t> is a group of </w:t>
+      </w:r>
+      <w:r>
+        <w:rPr>
+          <w:rFonts w:cstheme="minorHAnsi"/>
+          <w:bCs/>
+          <w:color w:val="222222"/>
+          <w:sz w:val="24"/>
+          <w:shd w:val="clear" w:color="auto" w:fill="FFFFFF"/>
+        </w:rPr>
+        <w:t>web pages</w:t>
+      </w:r>
+      <w:r>
+        <w:rPr>
+          <w:rFonts w:cstheme="minorHAnsi"/>
+          <w:color w:val="222222"/>
+          <w:sz w:val="24"/>
+          <w:shd w:val="clear" w:color="auto" w:fill="FFFFFF"/>
+        </w:rPr>
+        <w:t xml:space="preserve"> that someone creates about themselves. </w:t>
+      </w:r>
+      <w:proofErr w:type="gramStart"/>
+      <w:r>
+        <w:rPr>
+          <w:rFonts w:cstheme="minorHAnsi"/>
+          <w:color w:val="222222"/>
+          <w:sz w:val="24"/>
+          <w:shd w:val="clear" w:color="auto" w:fill="FFFFFF"/>
+        </w:rPr>
+        <w:t>It basically</w:t>
+      </w:r>
+      <w:proofErr w:type="gramEnd"/>
+      <w:r>
+        <w:rPr>
+          <w:rFonts w:cstheme="minorHAnsi"/>
+          <w:color w:val="222222"/>
+          <w:sz w:val="24"/>
+          <w:shd w:val="clear" w:color="auto" w:fill="FFFFFF"/>
+        </w:rPr>
+        <w:t xml:space="preserve"> contains things that are </w:t>
+      </w:r>
+      <w:r>
+        <w:rPr>
+          <w:rFonts w:cstheme="minorHAnsi"/>
+          <w:bCs/>
+          <w:color w:val="222222"/>
+          <w:sz w:val="24"/>
+          <w:shd w:val="clear" w:color="auto" w:fill="FFFFFF"/>
+        </w:rPr>
+        <w:t>personal</w:t>
+      </w:r>
+      <w:r>
+        <w:rPr>
+          <w:rFonts w:cstheme="minorHAnsi"/>
+          <w:bCs/>
+          <w:color w:val="222222"/>
+          <w:sz w:val="24"/>
+          <w:shd w:val="clear" w:color="auto" w:fill="FFFFFF"/>
+        </w:rPr>
+        <w:t>.</w:t>
+      </w:r>
+    </w:p>
+    <w:p>
+      <w:pPr>
+        <w:pStyle w:val="ListParagraph"/>
+        <w:numPr>
+          <w:ilvl w:val="0"/>
+          <w:numId w:val="21"/>
+        </w:numPr>
+        <w:jc w:val="both"/>
+        <w:rPr>
+          <w:sz w:val="24"/>
+        </w:rPr>
+      </w:pPr>
+      <w:r>
+        <w:rPr>
+          <w:sz w:val="24"/>
+        </w:rPr>
+        <w:t xml:space="preserve">Sylvester Stallone : </w:t>
+      </w:r>
+      <w:hyperlink r:id="rId28" w:history="1">
+        <w:r>
+          <w:rPr>
+            <w:rStyle w:val="Hyperlink"/>
+          </w:rPr>
+          <w:t>https://sylvesterstallone.com/</w:t>
+        </w:r>
+      </w:hyperlink>
+    </w:p>
+    <w:p>
+      <w:pPr>
+        <w:pStyle w:val="ListParagraph"/>
+        <w:numPr>
+          <w:ilvl w:val="0"/>
+          <w:numId w:val="21"/>
+        </w:numPr>
+        <w:jc w:val="both"/>
+        <w:rPr>
+          <w:sz w:val="24"/>
+        </w:rPr>
+      </w:pPr>
+      <w:r>
+        <w:t xml:space="preserve">Usain bolt: </w:t>
+      </w:r>
+      <w:hyperlink r:id="rId29" w:history="1">
+        <w:r>
+          <w:rPr>
+            <w:rStyle w:val="Hyperlink"/>
+          </w:rPr>
+          <w:t>http://usainbolt.com/</w:t>
+        </w:r>
+      </w:hyperlink>
+    </w:p>
+    <w:p>
+      <w:pPr>
+        <w:pStyle w:val="ListParagraph"/>
+        <w:numPr>
+          <w:ilvl w:val="0"/>
+          <w:numId w:val="21"/>
+        </w:numPr>
+        <w:jc w:val="both"/>
+        <w:rPr>
+          <w:sz w:val="24"/>
+        </w:rPr>
+      </w:pPr>
+      <w:r>
+        <w:rPr>
+          <w:sz w:val="24"/>
+        </w:rPr>
+        <w:t xml:space="preserve">Jennifer Lopez: </w:t>
+      </w:r>
+      <w:hyperlink r:id="rId30" w:history="1">
+        <w:r>
+          <w:rPr>
+            <w:rStyle w:val="Hyperlink"/>
+          </w:rPr>
+          <w:t>https://www.jenniferlopez.com/</w:t>
+        </w:r>
+      </w:hyperlink>
+      <w:bookmarkStart w:id="0" w:name="_GoBack"/>
+      <w:bookmarkEnd w:id="0"/>
+    </w:p>
+    <w:p>
+      <w:pPr>
+        <w:pStyle w:val="ListParagraph"/>
+        <w:numPr>
+          <w:ilvl w:val="0"/>
+          <w:numId w:val="21"/>
+        </w:numPr>
+        <w:jc w:val="both"/>
+        <w:rPr>
+          <w:sz w:val="24"/>
+        </w:rPr>
+      </w:pPr>
+      <w:proofErr w:type="spellStart"/>
+      <w:r>
+        <w:rPr>
+          <w:sz w:val="24"/>
+        </w:rPr>
+        <w:t>Lecrea</w:t>
+      </w:r>
+      <w:proofErr w:type="spellEnd"/>
+      <w:r>
+        <w:rPr>
+          <w:sz w:val="24"/>
+        </w:rPr>
+        <w:t xml:space="preserve"> Moore: </w:t>
+      </w:r>
+      <w:hyperlink r:id="rId31" w:history="1">
+        <w:r>
+          <w:rPr>
+            <w:rStyle w:val="Hyperlink"/>
+          </w:rPr>
+          <w:t>https://www.lecrae.com/</w:t>
+        </w:r>
+      </w:hyperlink>
+    </w:p>
+    <w:p>
+      <w:pPr>
+        <w:pStyle w:val="ListParagraph"/>
+        <w:numPr>
+          <w:ilvl w:val="0"/>
+          <w:numId w:val="21"/>
+        </w:numPr>
+        <w:jc w:val="both"/>
+        <w:rPr>
+          <w:sz w:val="24"/>
+        </w:rPr>
+      </w:pPr>
+      <w:r>
+        <w:t>Nathan John Feuerstein</w:t>
+      </w:r>
+      <w:r>
+        <w:t xml:space="preserve">: </w:t>
+      </w:r>
+      <w:hyperlink r:id="rId32" w:anchor="home" w:history="1">
+        <w:r>
+          <w:rPr>
+            <w:rStyle w:val="Hyperlink"/>
+          </w:rPr>
+          <w:t>https://www.nfrealmusic.com/#home</w:t>
+        </w:r>
+      </w:hyperlink>
+    </w:p>
+    <w:p>
+      <w:pPr>
+        <w:jc w:val="both"/>
+        <w:rPr>
+          <w:b/>
+          <w:sz w:val="28"/>
+        </w:rPr>
+      </w:pPr>
+    </w:p>
+    <w:p>
+      <w:pPr>
+        <w:jc w:val="both"/>
+        <w:rPr>
+          <w:b/>
+          <w:sz w:val="28"/>
         </w:rPr>
       </w:pPr>
     </w:p>
@@ -1197,7 +3006,6 @@
           <w:b/>
           <w:sz w:val="32"/>
         </w:rPr>
-        <w:lastRenderedPageBreak/>
         <w:t>What are the guidelines for evaluating the value of a Web site? Try to evaluate 2-5 websites based on the guideline and put your judgment</w:t>
       </w:r>
     </w:p>
@@ -1394,7 +3202,6 @@
           <w:b/>
           <w:sz w:val="32"/>
         </w:rPr>
-        <w:lastRenderedPageBreak/>
         <w:t>Reference page</w:t>
       </w:r>
     </w:p>
@@ -1402,8 +3209,131 @@
       <w:pPr>
         <w:jc w:val="both"/>
       </w:pPr>
-      <w:bookmarkStart w:id="0" w:name="_GoBack"/>
-      <w:bookmarkEnd w:id="0"/>
+      <w:r>
+        <w:t xml:space="preserve">History of internet: </w:t>
+      </w:r>
+      <w:hyperlink r:id="rId33" w:history="1">
+        <w:r>
+          <w:rPr>
+            <w:rStyle w:val="Hyperlink"/>
+          </w:rPr>
+          <w:t>https://en.wikipedia.org/wiki/History_of_the_Internet</w:t>
+        </w:r>
+      </w:hyperlink>
+    </w:p>
+    <w:p>
+      <w:pPr>
+        <w:jc w:val="both"/>
+        <w:rPr>
+          <w:rStyle w:val="Hyperlink"/>
+        </w:rPr>
+      </w:pPr>
+      <w:r>
+        <w:t>Types of websites:</w:t>
+      </w:r>
+      <w:r>
+        <w:t xml:space="preserve"> </w:t>
+      </w:r>
+      <w:hyperlink r:id="rId34" w:anchor="link-news-or-magazine" w:history="1">
+        <w:r>
+          <w:rPr>
+            <w:rStyle w:val="Hyperlink"/>
+          </w:rPr>
+          <w:t>https://www.expertmarket.co.uk/web-design/different-types-of-websites#link-news-or-magazine</w:t>
+        </w:r>
+      </w:hyperlink>
+    </w:p>
+    <w:p>
+      <w:pPr>
+        <w:jc w:val="both"/>
+        <w:rPr>
+          <w:color w:val="000000" w:themeColor="text1"/>
+          <w:sz w:val="24"/>
+        </w:rPr>
+      </w:pPr>
+      <w:r>
+        <w:rPr>
+          <w:rStyle w:val="Hyperlink"/>
+          <w:color w:val="000000" w:themeColor="text1"/>
+          <w:sz w:val="24"/>
+          <w:u w:val="none"/>
+        </w:rPr>
+        <w:t xml:space="preserve">Entertainment Websites:  </w:t>
+      </w:r>
+      <w:hyperlink r:id="rId35" w:history="1">
+        <w:r>
+          <w:rPr>
+            <w:rStyle w:val="Hyperlink"/>
+            <w:sz w:val="24"/>
+          </w:rPr>
+          <w:t>https://blog.allmyfaves.com/tv/top-25-entertainment-sites-the-best-of-online-entertainment/</w:t>
+        </w:r>
+      </w:hyperlink>
+    </w:p>
+    <w:p>
+      <w:pPr>
+        <w:jc w:val="both"/>
+      </w:pPr>
+      <w:r>
+        <w:rPr>
+          <w:color w:val="000000" w:themeColor="text1"/>
+          <w:sz w:val="24"/>
+        </w:rPr>
+        <w:t xml:space="preserve">News Websites: </w:t>
+      </w:r>
+      <w:hyperlink r:id="rId36" w:history="1">
+        <w:r>
+          <w:rPr>
+            <w:rStyle w:val="Hyperlink"/>
+          </w:rPr>
+          <w:t>http://www.ebizmba.com/articles/news-websites</w:t>
+        </w:r>
+      </w:hyperlink>
+    </w:p>
+    <w:p>
+      <w:pPr>
+        <w:jc w:val="both"/>
+      </w:pPr>
+      <w:r>
+        <w:t xml:space="preserve">Wiki websites: </w:t>
+      </w:r>
+      <w:hyperlink r:id="rId37" w:history="1">
+        <w:r>
+          <w:rPr>
+            <w:rStyle w:val="Hyperlink"/>
+          </w:rPr>
+          <w:t>https://aelieve.com/rankings/websites/category/reference/best-wiki-sites/</w:t>
+        </w:r>
+      </w:hyperlink>
+    </w:p>
+    <w:p>
+      <w:pPr>
+        <w:jc w:val="both"/>
+        <w:rPr>
+          <w:color w:val="000000" w:themeColor="text1"/>
+          <w:sz w:val="24"/>
+        </w:rPr>
+      </w:pPr>
+      <w:r>
+        <w:t xml:space="preserve">Personal websites: </w:t>
+      </w:r>
+      <w:hyperlink r:id="rId38" w:history="1">
+        <w:r>
+          <w:rPr>
+            <w:rStyle w:val="Hyperlink"/>
+          </w:rPr>
+          <w:t>https://colorlib.com/wp/celebrity-websites-using-wordpress/</w:t>
+        </w:r>
+      </w:hyperlink>
+    </w:p>
+    <w:p>
+      <w:pPr>
+        <w:jc w:val="both"/>
+        <w:rPr>
+          <w:color w:val="0563C1" w:themeColor="hyperlink"/>
+          <w:u w:val="single"/>
+        </w:rPr>
+      </w:pPr>
     </w:p>
     <w:p>
       <w:pPr>
@@ -1652,6 +3582,273 @@
 <file path=word/numbering.xml><?xml version="1.0" encoding="utf-8"?>
 <w:numbering xmlns:wpc="http://schemas.microsoft.com/office/word/2010/wordprocessingCanvas" xmlns:cx="http://schemas.microsoft.com/office/drawing/2014/chartex" xmlns:cx1="http://schemas.microsoft.com/office/drawing/2015/9/8/chartex" xmlns:mc="http://schemas.openxmlformats.org/markup-compatibility/2006" xmlns:o="urn:schemas-microsoft-com:office:office" xmlns:r="http://schemas.openxmlformats.org/officeDocument/2006/relationships" xmlns:m="http://schemas.openxmlformats.org/officeDocument/2006/math" xmlns:v="urn:schemas-microsoft-com:vml" xmlns:wp14="http://schemas.microsoft.com/office/word/2010/wordprocessingDrawing" xmlns:wp="http://schemas.openxmlformats.org/drawingml/2006/wordprocessingDrawing" xmlns:w10="urn:schemas-microsoft-com:office:word" xmlns:w="http://schemas.openxmlformats.org/wordprocessingml/2006/main" xmlns:w14="http://schemas.microsoft.com/office/word/2010/wordml" xmlns:w15="http://schemas.microsoft.com/office/word/2012/wordml" xmlns:w16se="http://schemas.microsoft.com/office/word/2015/wordml/symex" xmlns:wpg="http://schemas.microsoft.com/office/word/2010/wordprocessingGroup" xmlns:wpi="http://schemas.microsoft.com/office/word/2010/wordprocessingInk" xmlns:wne="http://schemas.microsoft.com/office/word/2006/wordml" xmlns:wps="http://schemas.microsoft.com/office/word/2010/wordprocessingShape" mc:Ignorable="w14 w15 w16se wp14">
   <w:abstractNum w:abstractNumId="0" w15:restartNumberingAfterBreak="0">
+    <w:nsid w:val="02442015"/>
+    <w:multiLevelType w:val="hybridMultilevel"/>
+    <w:tmpl w:val="2CD8CC42"/>
+    <w:lvl w:ilvl="0" w:tplc="0409000F">
+      <w:start w:val="1"/>
+      <w:numFmt w:val="decimal"/>
+      <w:lvlText w:val="%1."/>
+      <w:lvlJc w:val="left"/>
+      <w:pPr>
+        <w:ind w:left="720" w:hanging="360"/>
+      </w:pPr>
+      <w:rPr>
+        <w:rFonts w:hint="default"/>
+      </w:rPr>
+    </w:lvl>
+    <w:lvl w:ilvl="1" w:tplc="04090019" w:tentative="1">
+      <w:start w:val="1"/>
+      <w:numFmt w:val="lowerLetter"/>
+      <w:lvlText w:val="%2."/>
+      <w:lvlJc w:val="left"/>
+      <w:pPr>
+        <w:ind w:left="1440" w:hanging="360"/>
+      </w:pPr>
+    </w:lvl>
+    <w:lvl w:ilvl="2" w:tplc="0409001B" w:tentative="1">
+      <w:start w:val="1"/>
+      <w:numFmt w:val="lowerRoman"/>
+      <w:lvlText w:val="%3."/>
+      <w:lvlJc w:val="right"/>
+      <w:pPr>
+        <w:ind w:left="2160" w:hanging="180"/>
+      </w:pPr>
+    </w:lvl>
+    <w:lvl w:ilvl="3" w:tplc="0409000F" w:tentative="1">
+      <w:start w:val="1"/>
+      <w:numFmt w:val="decimal"/>
+      <w:lvlText w:val="%4."/>
+      <w:lvlJc w:val="left"/>
+      <w:pPr>
+        <w:ind w:left="2880" w:hanging="360"/>
+      </w:pPr>
+    </w:lvl>
+    <w:lvl w:ilvl="4" w:tplc="04090019" w:tentative="1">
+      <w:start w:val="1"/>
+      <w:numFmt w:val="lowerLetter"/>
+      <w:lvlText w:val="%5."/>
+      <w:lvlJc w:val="left"/>
+      <w:pPr>
+        <w:ind w:left="3600" w:hanging="360"/>
+      </w:pPr>
+    </w:lvl>
+    <w:lvl w:ilvl="5" w:tplc="0409001B" w:tentative="1">
+      <w:start w:val="1"/>
+      <w:numFmt w:val="lowerRoman"/>
+      <w:lvlText w:val="%6."/>
+      <w:lvlJc w:val="right"/>
+      <w:pPr>
+        <w:ind w:left="4320" w:hanging="180"/>
+      </w:pPr>
+    </w:lvl>
+    <w:lvl w:ilvl="6" w:tplc="0409000F" w:tentative="1">
+      <w:start w:val="1"/>
+      <w:numFmt w:val="decimal"/>
+      <w:lvlText w:val="%7."/>
+      <w:lvlJc w:val="left"/>
+      <w:pPr>
+        <w:ind w:left="5040" w:hanging="360"/>
+      </w:pPr>
+    </w:lvl>
+    <w:lvl w:ilvl="7" w:tplc="04090019" w:tentative="1">
+      <w:start w:val="1"/>
+      <w:numFmt w:val="lowerLetter"/>
+      <w:lvlText w:val="%8."/>
+      <w:lvlJc w:val="left"/>
+      <w:pPr>
+        <w:ind w:left="5760" w:hanging="360"/>
+      </w:pPr>
+    </w:lvl>
+    <w:lvl w:ilvl="8" w:tplc="0409001B" w:tentative="1">
+      <w:start w:val="1"/>
+      <w:numFmt w:val="lowerRoman"/>
+      <w:lvlText w:val="%9."/>
+      <w:lvlJc w:val="right"/>
+      <w:pPr>
+        <w:ind w:left="6480" w:hanging="180"/>
+      </w:pPr>
+    </w:lvl>
+  </w:abstractNum>
+  <w:abstractNum w:abstractNumId="1" w15:restartNumberingAfterBreak="0">
+    <w:nsid w:val="07ED487D"/>
+    <w:multiLevelType w:val="hybridMultilevel"/>
+    <w:tmpl w:val="D850F78A"/>
+    <w:lvl w:ilvl="0" w:tplc="0409000F">
+      <w:start w:val="1"/>
+      <w:numFmt w:val="decimal"/>
+      <w:lvlText w:val="%1."/>
+      <w:lvlJc w:val="left"/>
+      <w:pPr>
+        <w:ind w:left="720" w:hanging="360"/>
+      </w:pPr>
+      <w:rPr>
+        <w:rFonts w:hint="default"/>
+      </w:rPr>
+    </w:lvl>
+    <w:lvl w:ilvl="1" w:tplc="04090019" w:tentative="1">
+      <w:start w:val="1"/>
+      <w:numFmt w:val="lowerLetter"/>
+      <w:lvlText w:val="%2."/>
+      <w:lvlJc w:val="left"/>
+      <w:pPr>
+        <w:ind w:left="1440" w:hanging="360"/>
+      </w:pPr>
+    </w:lvl>
+    <w:lvl w:ilvl="2" w:tplc="0409001B" w:tentative="1">
+      <w:start w:val="1"/>
+      <w:numFmt w:val="lowerRoman"/>
+      <w:lvlText w:val="%3."/>
+      <w:lvlJc w:val="right"/>
+      <w:pPr>
+        <w:ind w:left="2160" w:hanging="180"/>
+      </w:pPr>
+    </w:lvl>
+    <w:lvl w:ilvl="3" w:tplc="0409000F" w:tentative="1">
+      <w:start w:val="1"/>
+      <w:numFmt w:val="decimal"/>
+      <w:lvlText w:val="%4."/>
+      <w:lvlJc w:val="left"/>
+      <w:pPr>
+        <w:ind w:left="2880" w:hanging="360"/>
+      </w:pPr>
+    </w:lvl>
+    <w:lvl w:ilvl="4" w:tplc="04090019" w:tentative="1">
+      <w:start w:val="1"/>
+      <w:numFmt w:val="lowerLetter"/>
+      <w:lvlText w:val="%5."/>
+      <w:lvlJc w:val="left"/>
+      <w:pPr>
+        <w:ind w:left="3600" w:hanging="360"/>
+      </w:pPr>
+    </w:lvl>
+    <w:lvl w:ilvl="5" w:tplc="0409001B" w:tentative="1">
+      <w:start w:val="1"/>
+      <w:numFmt w:val="lowerRoman"/>
+      <w:lvlText w:val="%6."/>
+      <w:lvlJc w:val="right"/>
+      <w:pPr>
+        <w:ind w:left="4320" w:hanging="180"/>
+      </w:pPr>
+    </w:lvl>
+    <w:lvl w:ilvl="6" w:tplc="0409000F" w:tentative="1">
+      <w:start w:val="1"/>
+      <w:numFmt w:val="decimal"/>
+      <w:lvlText w:val="%7."/>
+      <w:lvlJc w:val="left"/>
+      <w:pPr>
+        <w:ind w:left="5040" w:hanging="360"/>
+      </w:pPr>
+    </w:lvl>
+    <w:lvl w:ilvl="7" w:tplc="04090019" w:tentative="1">
+      <w:start w:val="1"/>
+      <w:numFmt w:val="lowerLetter"/>
+      <w:lvlText w:val="%8."/>
+      <w:lvlJc w:val="left"/>
+      <w:pPr>
+        <w:ind w:left="5760" w:hanging="360"/>
+      </w:pPr>
+    </w:lvl>
+    <w:lvl w:ilvl="8" w:tplc="0409001B" w:tentative="1">
+      <w:start w:val="1"/>
+      <w:numFmt w:val="lowerRoman"/>
+      <w:lvlText w:val="%9."/>
+      <w:lvlJc w:val="right"/>
+      <w:pPr>
+        <w:ind w:left="6480" w:hanging="180"/>
+      </w:pPr>
+    </w:lvl>
+  </w:abstractNum>
+  <w:abstractNum w:abstractNumId="2" w15:restartNumberingAfterBreak="0">
+    <w:nsid w:val="08B821A9"/>
+    <w:multiLevelType w:val="hybridMultilevel"/>
+    <w:tmpl w:val="947CE81C"/>
+    <w:lvl w:ilvl="0" w:tplc="0409000F">
+      <w:start w:val="1"/>
+      <w:numFmt w:val="decimal"/>
+      <w:lvlText w:val="%1."/>
+      <w:lvlJc w:val="left"/>
+      <w:pPr>
+        <w:ind w:left="720" w:hanging="360"/>
+      </w:pPr>
+      <w:rPr>
+        <w:rFonts w:hint="default"/>
+      </w:rPr>
+    </w:lvl>
+    <w:lvl w:ilvl="1" w:tplc="04090019" w:tentative="1">
+      <w:start w:val="1"/>
+      <w:numFmt w:val="lowerLetter"/>
+      <w:lvlText w:val="%2."/>
+      <w:lvlJc w:val="left"/>
+      <w:pPr>
+        <w:ind w:left="1440" w:hanging="360"/>
+      </w:pPr>
+    </w:lvl>
+    <w:lvl w:ilvl="2" w:tplc="0409001B" w:tentative="1">
+      <w:start w:val="1"/>
+      <w:numFmt w:val="lowerRoman"/>
+      <w:lvlText w:val="%3."/>
+      <w:lvlJc w:val="right"/>
+      <w:pPr>
+        <w:ind w:left="2160" w:hanging="180"/>
+      </w:pPr>
+    </w:lvl>
+    <w:lvl w:ilvl="3" w:tplc="0409000F" w:tentative="1">
+      <w:start w:val="1"/>
+      <w:numFmt w:val="decimal"/>
+      <w:lvlText w:val="%4."/>
+      <w:lvlJc w:val="left"/>
+      <w:pPr>
+        <w:ind w:left="2880" w:hanging="360"/>
+      </w:pPr>
+    </w:lvl>
+    <w:lvl w:ilvl="4" w:tplc="04090019" w:tentative="1">
+      <w:start w:val="1"/>
+      <w:numFmt w:val="lowerLetter"/>
+      <w:lvlText w:val="%5."/>
+      <w:lvlJc w:val="left"/>
+      <w:pPr>
+        <w:ind w:left="3600" w:hanging="360"/>
+      </w:pPr>
+    </w:lvl>
+    <w:lvl w:ilvl="5" w:tplc="0409001B" w:tentative="1">
+      <w:start w:val="1"/>
+      <w:numFmt w:val="lowerRoman"/>
+      <w:lvlText w:val="%6."/>
+      <w:lvlJc w:val="right"/>
+      <w:pPr>
+        <w:ind w:left="4320" w:hanging="180"/>
+      </w:pPr>
+    </w:lvl>
+    <w:lvl w:ilvl="6" w:tplc="0409000F" w:tentative="1">
+      <w:start w:val="1"/>
+      <w:numFmt w:val="decimal"/>
+      <w:lvlText w:val="%7."/>
+      <w:lvlJc w:val="left"/>
+      <w:pPr>
+        <w:ind w:left="5040" w:hanging="360"/>
+      </w:pPr>
+    </w:lvl>
+    <w:lvl w:ilvl="7" w:tplc="04090019" w:tentative="1">
+      <w:start w:val="1"/>
+      <w:numFmt w:val="lowerLetter"/>
+      <w:lvlText w:val="%8."/>
+      <w:lvlJc w:val="left"/>
+      <w:pPr>
+        <w:ind w:left="5760" w:hanging="360"/>
+      </w:pPr>
+    </w:lvl>
+    <w:lvl w:ilvl="8" w:tplc="0409001B" w:tentative="1">
+      <w:start w:val="1"/>
+      <w:numFmt w:val="lowerRoman"/>
+      <w:lvlText w:val="%9."/>
+      <w:lvlJc w:val="right"/>
+      <w:pPr>
+        <w:ind w:left="6480" w:hanging="180"/>
+      </w:pPr>
+    </w:lvl>
+  </w:abstractNum>
+  <w:abstractNum w:abstractNumId="3" w15:restartNumberingAfterBreak="0">
     <w:nsid w:val="14315BCF"/>
     <w:multiLevelType w:val="multilevel"/>
     <w:tmpl w:val="B7CCA036"/>
@@ -1764,7 +3961,96 @@
       </w:pPr>
     </w:lvl>
   </w:abstractNum>
-  <w:abstractNum w:abstractNumId="1" w15:restartNumberingAfterBreak="0">
+  <w:abstractNum w:abstractNumId="4" w15:restartNumberingAfterBreak="0">
+    <w:nsid w:val="18E53070"/>
+    <w:multiLevelType w:val="hybridMultilevel"/>
+    <w:tmpl w:val="7D6AAB72"/>
+    <w:lvl w:ilvl="0" w:tplc="0409000F">
+      <w:start w:val="1"/>
+      <w:numFmt w:val="decimal"/>
+      <w:lvlText w:val="%1."/>
+      <w:lvlJc w:val="left"/>
+      <w:pPr>
+        <w:ind w:left="720" w:hanging="360"/>
+      </w:pPr>
+      <w:rPr>
+        <w:rFonts w:hint="default"/>
+      </w:rPr>
+    </w:lvl>
+    <w:lvl w:ilvl="1" w:tplc="04090019" w:tentative="1">
+      <w:start w:val="1"/>
+      <w:numFmt w:val="lowerLetter"/>
+      <w:lvlText w:val="%2."/>
+      <w:lvlJc w:val="left"/>
+      <w:pPr>
+        <w:ind w:left="1440" w:hanging="360"/>
+      </w:pPr>
+    </w:lvl>
+    <w:lvl w:ilvl="2" w:tplc="0409001B" w:tentative="1">
+      <w:start w:val="1"/>
+      <w:numFmt w:val="lowerRoman"/>
+      <w:lvlText w:val="%3."/>
+      <w:lvlJc w:val="right"/>
+      <w:pPr>
+        <w:ind w:left="2160" w:hanging="180"/>
+      </w:pPr>
+    </w:lvl>
+    <w:lvl w:ilvl="3" w:tplc="0409000F" w:tentative="1">
+      <w:start w:val="1"/>
+      <w:numFmt w:val="decimal"/>
+      <w:lvlText w:val="%4."/>
+      <w:lvlJc w:val="left"/>
+      <w:pPr>
+        <w:ind w:left="2880" w:hanging="360"/>
+      </w:pPr>
+    </w:lvl>
+    <w:lvl w:ilvl="4" w:tplc="04090019" w:tentative="1">
+      <w:start w:val="1"/>
+      <w:numFmt w:val="lowerLetter"/>
+      <w:lvlText w:val="%5."/>
+      <w:lvlJc w:val="left"/>
+      <w:pPr>
+        <w:ind w:left="3600" w:hanging="360"/>
+      </w:pPr>
+    </w:lvl>
+    <w:lvl w:ilvl="5" w:tplc="0409001B" w:tentative="1">
+      <w:start w:val="1"/>
+      <w:numFmt w:val="lowerRoman"/>
+      <w:lvlText w:val="%6."/>
+      <w:lvlJc w:val="right"/>
+      <w:pPr>
+        <w:ind w:left="4320" w:hanging="180"/>
+      </w:pPr>
+    </w:lvl>
+    <w:lvl w:ilvl="6" w:tplc="0409000F" w:tentative="1">
+      <w:start w:val="1"/>
+      <w:numFmt w:val="decimal"/>
+      <w:lvlText w:val="%7."/>
+      <w:lvlJc w:val="left"/>
+      <w:pPr>
+        <w:ind w:left="5040" w:hanging="360"/>
+      </w:pPr>
+    </w:lvl>
+    <w:lvl w:ilvl="7" w:tplc="04090019" w:tentative="1">
+      <w:start w:val="1"/>
+      <w:numFmt w:val="lowerLetter"/>
+      <w:lvlText w:val="%8."/>
+      <w:lvlJc w:val="left"/>
+      <w:pPr>
+        <w:ind w:left="5760" w:hanging="360"/>
+      </w:pPr>
+    </w:lvl>
+    <w:lvl w:ilvl="8" w:tplc="0409001B" w:tentative="1">
+      <w:start w:val="1"/>
+      <w:numFmt w:val="lowerRoman"/>
+      <w:lvlText w:val="%9."/>
+      <w:lvlJc w:val="right"/>
+      <w:pPr>
+        <w:ind w:left="6480" w:hanging="180"/>
+      </w:pPr>
+    </w:lvl>
+  </w:abstractNum>
+  <w:abstractNum w:abstractNumId="5" w15:restartNumberingAfterBreak="0">
     <w:nsid w:val="1C7431BF"/>
     <w:multiLevelType w:val="hybridMultilevel"/>
     <w:tmpl w:val="1638ABCA"/>
@@ -1853,7 +4139,96 @@
       </w:pPr>
     </w:lvl>
   </w:abstractNum>
-  <w:abstractNum w:abstractNumId="2" w15:restartNumberingAfterBreak="0">
+  <w:abstractNum w:abstractNumId="6" w15:restartNumberingAfterBreak="0">
+    <w:nsid w:val="26442689"/>
+    <w:multiLevelType w:val="hybridMultilevel"/>
+    <w:tmpl w:val="CE2AA5C2"/>
+    <w:lvl w:ilvl="0" w:tplc="0409000F">
+      <w:start w:val="1"/>
+      <w:numFmt w:val="decimal"/>
+      <w:lvlText w:val="%1."/>
+      <w:lvlJc w:val="left"/>
+      <w:pPr>
+        <w:ind w:left="720" w:hanging="360"/>
+      </w:pPr>
+      <w:rPr>
+        <w:rFonts w:hint="default"/>
+      </w:rPr>
+    </w:lvl>
+    <w:lvl w:ilvl="1" w:tplc="04090019" w:tentative="1">
+      <w:start w:val="1"/>
+      <w:numFmt w:val="lowerLetter"/>
+      <w:lvlText w:val="%2."/>
+      <w:lvlJc w:val="left"/>
+      <w:pPr>
+        <w:ind w:left="1440" w:hanging="360"/>
+      </w:pPr>
+    </w:lvl>
+    <w:lvl w:ilvl="2" w:tplc="0409001B" w:tentative="1">
+      <w:start w:val="1"/>
+      <w:numFmt w:val="lowerRoman"/>
+      <w:lvlText w:val="%3."/>
+      <w:lvlJc w:val="right"/>
+      <w:pPr>
+        <w:ind w:left="2160" w:hanging="180"/>
+      </w:pPr>
+    </w:lvl>
+    <w:lvl w:ilvl="3" w:tplc="0409000F" w:tentative="1">
+      <w:start w:val="1"/>
+      <w:numFmt w:val="decimal"/>
+      <w:lvlText w:val="%4."/>
+      <w:lvlJc w:val="left"/>
+      <w:pPr>
+        <w:ind w:left="2880" w:hanging="360"/>
+      </w:pPr>
+    </w:lvl>
+    <w:lvl w:ilvl="4" w:tplc="04090019" w:tentative="1">
+      <w:start w:val="1"/>
+      <w:numFmt w:val="lowerLetter"/>
+      <w:lvlText w:val="%5."/>
+      <w:lvlJc w:val="left"/>
+      <w:pPr>
+        <w:ind w:left="3600" w:hanging="360"/>
+      </w:pPr>
+    </w:lvl>
+    <w:lvl w:ilvl="5" w:tplc="0409001B" w:tentative="1">
+      <w:start w:val="1"/>
+      <w:numFmt w:val="lowerRoman"/>
+      <w:lvlText w:val="%6."/>
+      <w:lvlJc w:val="right"/>
+      <w:pPr>
+        <w:ind w:left="4320" w:hanging="180"/>
+      </w:pPr>
+    </w:lvl>
+    <w:lvl w:ilvl="6" w:tplc="0409000F" w:tentative="1">
+      <w:start w:val="1"/>
+      <w:numFmt w:val="decimal"/>
+      <w:lvlText w:val="%7."/>
+      <w:lvlJc w:val="left"/>
+      <w:pPr>
+        <w:ind w:left="5040" w:hanging="360"/>
+      </w:pPr>
+    </w:lvl>
+    <w:lvl w:ilvl="7" w:tplc="04090019" w:tentative="1">
+      <w:start w:val="1"/>
+      <w:numFmt w:val="lowerLetter"/>
+      <w:lvlText w:val="%8."/>
+      <w:lvlJc w:val="left"/>
+      <w:pPr>
+        <w:ind w:left="5760" w:hanging="360"/>
+      </w:pPr>
+    </w:lvl>
+    <w:lvl w:ilvl="8" w:tplc="0409001B" w:tentative="1">
+      <w:start w:val="1"/>
+      <w:numFmt w:val="lowerRoman"/>
+      <w:lvlText w:val="%9."/>
+      <w:lvlJc w:val="right"/>
+      <w:pPr>
+        <w:ind w:left="6480" w:hanging="180"/>
+      </w:pPr>
+    </w:lvl>
+  </w:abstractNum>
+  <w:abstractNum w:abstractNumId="7" w15:restartNumberingAfterBreak="0">
     <w:nsid w:val="29E74AAC"/>
     <w:multiLevelType w:val="multilevel"/>
     <w:tmpl w:val="B7B065B6"/>
@@ -1966,7 +4341,96 @@
       </w:pPr>
     </w:lvl>
   </w:abstractNum>
-  <w:abstractNum w:abstractNumId="3" w15:restartNumberingAfterBreak="0">
+  <w:abstractNum w:abstractNumId="8" w15:restartNumberingAfterBreak="0">
+    <w:nsid w:val="2C5026E7"/>
+    <w:multiLevelType w:val="hybridMultilevel"/>
+    <w:tmpl w:val="909AD862"/>
+    <w:lvl w:ilvl="0" w:tplc="0409000F">
+      <w:start w:val="1"/>
+      <w:numFmt w:val="decimal"/>
+      <w:lvlText w:val="%1."/>
+      <w:lvlJc w:val="left"/>
+      <w:pPr>
+        <w:ind w:left="720" w:hanging="360"/>
+      </w:pPr>
+      <w:rPr>
+        <w:rFonts w:hint="default"/>
+      </w:rPr>
+    </w:lvl>
+    <w:lvl w:ilvl="1" w:tplc="04090019" w:tentative="1">
+      <w:start w:val="1"/>
+      <w:numFmt w:val="lowerLetter"/>
+      <w:lvlText w:val="%2."/>
+      <w:lvlJc w:val="left"/>
+      <w:pPr>
+        <w:ind w:left="1440" w:hanging="360"/>
+      </w:pPr>
+    </w:lvl>
+    <w:lvl w:ilvl="2" w:tplc="0409001B" w:tentative="1">
+      <w:start w:val="1"/>
+      <w:numFmt w:val="lowerRoman"/>
+      <w:lvlText w:val="%3."/>
+      <w:lvlJc w:val="right"/>
+      <w:pPr>
+        <w:ind w:left="2160" w:hanging="180"/>
+      </w:pPr>
+    </w:lvl>
+    <w:lvl w:ilvl="3" w:tplc="0409000F" w:tentative="1">
+      <w:start w:val="1"/>
+      <w:numFmt w:val="decimal"/>
+      <w:lvlText w:val="%4."/>
+      <w:lvlJc w:val="left"/>
+      <w:pPr>
+        <w:ind w:left="2880" w:hanging="360"/>
+      </w:pPr>
+    </w:lvl>
+    <w:lvl w:ilvl="4" w:tplc="04090019" w:tentative="1">
+      <w:start w:val="1"/>
+      <w:numFmt w:val="lowerLetter"/>
+      <w:lvlText w:val="%5."/>
+      <w:lvlJc w:val="left"/>
+      <w:pPr>
+        <w:ind w:left="3600" w:hanging="360"/>
+      </w:pPr>
+    </w:lvl>
+    <w:lvl w:ilvl="5" w:tplc="0409001B" w:tentative="1">
+      <w:start w:val="1"/>
+      <w:numFmt w:val="lowerRoman"/>
+      <w:lvlText w:val="%6."/>
+      <w:lvlJc w:val="right"/>
+      <w:pPr>
+        <w:ind w:left="4320" w:hanging="180"/>
+      </w:pPr>
+    </w:lvl>
+    <w:lvl w:ilvl="6" w:tplc="0409000F" w:tentative="1">
+      <w:start w:val="1"/>
+      <w:numFmt w:val="decimal"/>
+      <w:lvlText w:val="%7."/>
+      <w:lvlJc w:val="left"/>
+      <w:pPr>
+        <w:ind w:left="5040" w:hanging="360"/>
+      </w:pPr>
+    </w:lvl>
+    <w:lvl w:ilvl="7" w:tplc="04090019" w:tentative="1">
+      <w:start w:val="1"/>
+      <w:numFmt w:val="lowerLetter"/>
+      <w:lvlText w:val="%8."/>
+      <w:lvlJc w:val="left"/>
+      <w:pPr>
+        <w:ind w:left="5760" w:hanging="360"/>
+      </w:pPr>
+    </w:lvl>
+    <w:lvl w:ilvl="8" w:tplc="0409001B" w:tentative="1">
+      <w:start w:val="1"/>
+      <w:numFmt w:val="lowerRoman"/>
+      <w:lvlText w:val="%9."/>
+      <w:lvlJc w:val="right"/>
+      <w:pPr>
+        <w:ind w:left="6480" w:hanging="180"/>
+      </w:pPr>
+    </w:lvl>
+  </w:abstractNum>
+  <w:abstractNum w:abstractNumId="9" w15:restartNumberingAfterBreak="0">
     <w:nsid w:val="2F330058"/>
     <w:multiLevelType w:val="multilevel"/>
     <w:tmpl w:val="CC66F1C0"/>
@@ -2079,7 +4543,7 @@
       </w:pPr>
     </w:lvl>
   </w:abstractNum>
-  <w:abstractNum w:abstractNumId="4" w15:restartNumberingAfterBreak="0">
+  <w:abstractNum w:abstractNumId="10" w15:restartNumberingAfterBreak="0">
     <w:nsid w:val="3B601326"/>
     <w:multiLevelType w:val="multilevel"/>
     <w:tmpl w:val="761A5D44"/>
@@ -2192,7 +4656,96 @@
       </w:pPr>
     </w:lvl>
   </w:abstractNum>
-  <w:abstractNum w:abstractNumId="5" w15:restartNumberingAfterBreak="0">
+  <w:abstractNum w:abstractNumId="11" w15:restartNumberingAfterBreak="0">
+    <w:nsid w:val="440252FF"/>
+    <w:multiLevelType w:val="hybridMultilevel"/>
+    <w:tmpl w:val="6ECE6666"/>
+    <w:lvl w:ilvl="0" w:tplc="0409000F">
+      <w:start w:val="1"/>
+      <w:numFmt w:val="decimal"/>
+      <w:lvlText w:val="%1."/>
+      <w:lvlJc w:val="left"/>
+      <w:pPr>
+        <w:ind w:left="720" w:hanging="360"/>
+      </w:pPr>
+      <w:rPr>
+        <w:rFonts w:hint="default"/>
+      </w:rPr>
+    </w:lvl>
+    <w:lvl w:ilvl="1" w:tplc="04090019" w:tentative="1">
+      <w:start w:val="1"/>
+      <w:numFmt w:val="lowerLetter"/>
+      <w:lvlText w:val="%2."/>
+      <w:lvlJc w:val="left"/>
+      <w:pPr>
+        <w:ind w:left="1440" w:hanging="360"/>
+      </w:pPr>
+    </w:lvl>
+    <w:lvl w:ilvl="2" w:tplc="0409001B" w:tentative="1">
+      <w:start w:val="1"/>
+      <w:numFmt w:val="lowerRoman"/>
+      <w:lvlText w:val="%3."/>
+      <w:lvlJc w:val="right"/>
+      <w:pPr>
+        <w:ind w:left="2160" w:hanging="180"/>
+      </w:pPr>
+    </w:lvl>
+    <w:lvl w:ilvl="3" w:tplc="0409000F" w:tentative="1">
+      <w:start w:val="1"/>
+      <w:numFmt w:val="decimal"/>
+      <w:lvlText w:val="%4."/>
+      <w:lvlJc w:val="left"/>
+      <w:pPr>
+        <w:ind w:left="2880" w:hanging="360"/>
+      </w:pPr>
+    </w:lvl>
+    <w:lvl w:ilvl="4" w:tplc="04090019" w:tentative="1">
+      <w:start w:val="1"/>
+      <w:numFmt w:val="lowerLetter"/>
+      <w:lvlText w:val="%5."/>
+      <w:lvlJc w:val="left"/>
+      <w:pPr>
+        <w:ind w:left="3600" w:hanging="360"/>
+      </w:pPr>
+    </w:lvl>
+    <w:lvl w:ilvl="5" w:tplc="0409001B" w:tentative="1">
+      <w:start w:val="1"/>
+      <w:numFmt w:val="lowerRoman"/>
+      <w:lvlText w:val="%6."/>
+      <w:lvlJc w:val="right"/>
+      <w:pPr>
+        <w:ind w:left="4320" w:hanging="180"/>
+      </w:pPr>
+    </w:lvl>
+    <w:lvl w:ilvl="6" w:tplc="0409000F" w:tentative="1">
+      <w:start w:val="1"/>
+      <w:numFmt w:val="decimal"/>
+      <w:lvlText w:val="%7."/>
+      <w:lvlJc w:val="left"/>
+      <w:pPr>
+        <w:ind w:left="5040" w:hanging="360"/>
+      </w:pPr>
+    </w:lvl>
+    <w:lvl w:ilvl="7" w:tplc="04090019" w:tentative="1">
+      <w:start w:val="1"/>
+      <w:numFmt w:val="lowerLetter"/>
+      <w:lvlText w:val="%8."/>
+      <w:lvlJc w:val="left"/>
+      <w:pPr>
+        <w:ind w:left="5760" w:hanging="360"/>
+      </w:pPr>
+    </w:lvl>
+    <w:lvl w:ilvl="8" w:tplc="0409001B" w:tentative="1">
+      <w:start w:val="1"/>
+      <w:numFmt w:val="lowerRoman"/>
+      <w:lvlText w:val="%9."/>
+      <w:lvlJc w:val="right"/>
+      <w:pPr>
+        <w:ind w:left="6480" w:hanging="180"/>
+      </w:pPr>
+    </w:lvl>
+  </w:abstractNum>
+  <w:abstractNum w:abstractNumId="12" w15:restartNumberingAfterBreak="0">
     <w:nsid w:val="440524FC"/>
     <w:multiLevelType w:val="multilevel"/>
     <w:tmpl w:val="1C380C9C"/>
@@ -2305,7 +4858,96 @@
       </w:pPr>
     </w:lvl>
   </w:abstractNum>
-  <w:abstractNum w:abstractNumId="6" w15:restartNumberingAfterBreak="0">
+  <w:abstractNum w:abstractNumId="13" w15:restartNumberingAfterBreak="0">
+    <w:nsid w:val="44E01991"/>
+    <w:multiLevelType w:val="hybridMultilevel"/>
+    <w:tmpl w:val="7250D6C0"/>
+    <w:lvl w:ilvl="0" w:tplc="0409000F">
+      <w:start w:val="1"/>
+      <w:numFmt w:val="decimal"/>
+      <w:lvlText w:val="%1."/>
+      <w:lvlJc w:val="left"/>
+      <w:pPr>
+        <w:ind w:left="720" w:hanging="360"/>
+      </w:pPr>
+      <w:rPr>
+        <w:rFonts w:hint="default"/>
+      </w:rPr>
+    </w:lvl>
+    <w:lvl w:ilvl="1" w:tplc="04090019" w:tentative="1">
+      <w:start w:val="1"/>
+      <w:numFmt w:val="lowerLetter"/>
+      <w:lvlText w:val="%2."/>
+      <w:lvlJc w:val="left"/>
+      <w:pPr>
+        <w:ind w:left="1440" w:hanging="360"/>
+      </w:pPr>
+    </w:lvl>
+    <w:lvl w:ilvl="2" w:tplc="0409001B" w:tentative="1">
+      <w:start w:val="1"/>
+      <w:numFmt w:val="lowerRoman"/>
+      <w:lvlText w:val="%3."/>
+      <w:lvlJc w:val="right"/>
+      <w:pPr>
+        <w:ind w:left="2160" w:hanging="180"/>
+      </w:pPr>
+    </w:lvl>
+    <w:lvl w:ilvl="3" w:tplc="0409000F" w:tentative="1">
+      <w:start w:val="1"/>
+      <w:numFmt w:val="decimal"/>
+      <w:lvlText w:val="%4."/>
+      <w:lvlJc w:val="left"/>
+      <w:pPr>
+        <w:ind w:left="2880" w:hanging="360"/>
+      </w:pPr>
+    </w:lvl>
+    <w:lvl w:ilvl="4" w:tplc="04090019" w:tentative="1">
+      <w:start w:val="1"/>
+      <w:numFmt w:val="lowerLetter"/>
+      <w:lvlText w:val="%5."/>
+      <w:lvlJc w:val="left"/>
+      <w:pPr>
+        <w:ind w:left="3600" w:hanging="360"/>
+      </w:pPr>
+    </w:lvl>
+    <w:lvl w:ilvl="5" w:tplc="0409001B" w:tentative="1">
+      <w:start w:val="1"/>
+      <w:numFmt w:val="lowerRoman"/>
+      <w:lvlText w:val="%6."/>
+      <w:lvlJc w:val="right"/>
+      <w:pPr>
+        <w:ind w:left="4320" w:hanging="180"/>
+      </w:pPr>
+    </w:lvl>
+    <w:lvl w:ilvl="6" w:tplc="0409000F" w:tentative="1">
+      <w:start w:val="1"/>
+      <w:numFmt w:val="decimal"/>
+      <w:lvlText w:val="%7."/>
+      <w:lvlJc w:val="left"/>
+      <w:pPr>
+        <w:ind w:left="5040" w:hanging="360"/>
+      </w:pPr>
+    </w:lvl>
+    <w:lvl w:ilvl="7" w:tplc="04090019" w:tentative="1">
+      <w:start w:val="1"/>
+      <w:numFmt w:val="lowerLetter"/>
+      <w:lvlText w:val="%8."/>
+      <w:lvlJc w:val="left"/>
+      <w:pPr>
+        <w:ind w:left="5760" w:hanging="360"/>
+      </w:pPr>
+    </w:lvl>
+    <w:lvl w:ilvl="8" w:tplc="0409001B" w:tentative="1">
+      <w:start w:val="1"/>
+      <w:numFmt w:val="lowerRoman"/>
+      <w:lvlText w:val="%9."/>
+      <w:lvlJc w:val="right"/>
+      <w:pPr>
+        <w:ind w:left="6480" w:hanging="180"/>
+      </w:pPr>
+    </w:lvl>
+  </w:abstractNum>
+  <w:abstractNum w:abstractNumId="14" w15:restartNumberingAfterBreak="0">
     <w:nsid w:val="468349BE"/>
     <w:multiLevelType w:val="multilevel"/>
     <w:tmpl w:val="8D38251A"/>
@@ -2418,7 +5060,185 @@
       </w:pPr>
     </w:lvl>
   </w:abstractNum>
-  <w:abstractNum w:abstractNumId="7" w15:restartNumberingAfterBreak="0">
+  <w:abstractNum w:abstractNumId="15" w15:restartNumberingAfterBreak="0">
+    <w:nsid w:val="469A3F76"/>
+    <w:multiLevelType w:val="hybridMultilevel"/>
+    <w:tmpl w:val="D902B1C2"/>
+    <w:lvl w:ilvl="0" w:tplc="0409000F">
+      <w:start w:val="1"/>
+      <w:numFmt w:val="decimal"/>
+      <w:lvlText w:val="%1."/>
+      <w:lvlJc w:val="left"/>
+      <w:pPr>
+        <w:ind w:left="720" w:hanging="360"/>
+      </w:pPr>
+      <w:rPr>
+        <w:rFonts w:hint="default"/>
+      </w:rPr>
+    </w:lvl>
+    <w:lvl w:ilvl="1" w:tplc="04090019" w:tentative="1">
+      <w:start w:val="1"/>
+      <w:numFmt w:val="lowerLetter"/>
+      <w:lvlText w:val="%2."/>
+      <w:lvlJc w:val="left"/>
+      <w:pPr>
+        <w:ind w:left="1440" w:hanging="360"/>
+      </w:pPr>
+    </w:lvl>
+    <w:lvl w:ilvl="2" w:tplc="0409001B" w:tentative="1">
+      <w:start w:val="1"/>
+      <w:numFmt w:val="lowerRoman"/>
+      <w:lvlText w:val="%3."/>
+      <w:lvlJc w:val="right"/>
+      <w:pPr>
+        <w:ind w:left="2160" w:hanging="180"/>
+      </w:pPr>
+    </w:lvl>
+    <w:lvl w:ilvl="3" w:tplc="0409000F" w:tentative="1">
+      <w:start w:val="1"/>
+      <w:numFmt w:val="decimal"/>
+      <w:lvlText w:val="%4."/>
+      <w:lvlJc w:val="left"/>
+      <w:pPr>
+        <w:ind w:left="2880" w:hanging="360"/>
+      </w:pPr>
+    </w:lvl>
+    <w:lvl w:ilvl="4" w:tplc="04090019" w:tentative="1">
+      <w:start w:val="1"/>
+      <w:numFmt w:val="lowerLetter"/>
+      <w:lvlText w:val="%5."/>
+      <w:lvlJc w:val="left"/>
+      <w:pPr>
+        <w:ind w:left="3600" w:hanging="360"/>
+      </w:pPr>
+    </w:lvl>
+    <w:lvl w:ilvl="5" w:tplc="0409001B" w:tentative="1">
+      <w:start w:val="1"/>
+      <w:numFmt w:val="lowerRoman"/>
+      <w:lvlText w:val="%6."/>
+      <w:lvlJc w:val="right"/>
+      <w:pPr>
+        <w:ind w:left="4320" w:hanging="180"/>
+      </w:pPr>
+    </w:lvl>
+    <w:lvl w:ilvl="6" w:tplc="0409000F" w:tentative="1">
+      <w:start w:val="1"/>
+      <w:numFmt w:val="decimal"/>
+      <w:lvlText w:val="%7."/>
+      <w:lvlJc w:val="left"/>
+      <w:pPr>
+        <w:ind w:left="5040" w:hanging="360"/>
+      </w:pPr>
+    </w:lvl>
+    <w:lvl w:ilvl="7" w:tplc="04090019" w:tentative="1">
+      <w:start w:val="1"/>
+      <w:numFmt w:val="lowerLetter"/>
+      <w:lvlText w:val="%8."/>
+      <w:lvlJc w:val="left"/>
+      <w:pPr>
+        <w:ind w:left="5760" w:hanging="360"/>
+      </w:pPr>
+    </w:lvl>
+    <w:lvl w:ilvl="8" w:tplc="0409001B" w:tentative="1">
+      <w:start w:val="1"/>
+      <w:numFmt w:val="lowerRoman"/>
+      <w:lvlText w:val="%9."/>
+      <w:lvlJc w:val="right"/>
+      <w:pPr>
+        <w:ind w:left="6480" w:hanging="180"/>
+      </w:pPr>
+    </w:lvl>
+  </w:abstractNum>
+  <w:abstractNum w:abstractNumId="16" w15:restartNumberingAfterBreak="0">
+    <w:nsid w:val="48B75ECB"/>
+    <w:multiLevelType w:val="hybridMultilevel"/>
+    <w:tmpl w:val="163EA2B0"/>
+    <w:lvl w:ilvl="0" w:tplc="0409000F">
+      <w:start w:val="1"/>
+      <w:numFmt w:val="decimal"/>
+      <w:lvlText w:val="%1."/>
+      <w:lvlJc w:val="left"/>
+      <w:pPr>
+        <w:ind w:left="720" w:hanging="360"/>
+      </w:pPr>
+      <w:rPr>
+        <w:rFonts w:hint="default"/>
+      </w:rPr>
+    </w:lvl>
+    <w:lvl w:ilvl="1" w:tplc="04090019" w:tentative="1">
+      <w:start w:val="1"/>
+      <w:numFmt w:val="lowerLetter"/>
+      <w:lvlText w:val="%2."/>
+      <w:lvlJc w:val="left"/>
+      <w:pPr>
+        <w:ind w:left="1440" w:hanging="360"/>
+      </w:pPr>
+    </w:lvl>
+    <w:lvl w:ilvl="2" w:tplc="0409001B" w:tentative="1">
+      <w:start w:val="1"/>
+      <w:numFmt w:val="lowerRoman"/>
+      <w:lvlText w:val="%3."/>
+      <w:lvlJc w:val="right"/>
+      <w:pPr>
+        <w:ind w:left="2160" w:hanging="180"/>
+      </w:pPr>
+    </w:lvl>
+    <w:lvl w:ilvl="3" w:tplc="0409000F" w:tentative="1">
+      <w:start w:val="1"/>
+      <w:numFmt w:val="decimal"/>
+      <w:lvlText w:val="%4."/>
+      <w:lvlJc w:val="left"/>
+      <w:pPr>
+        <w:ind w:left="2880" w:hanging="360"/>
+      </w:pPr>
+    </w:lvl>
+    <w:lvl w:ilvl="4" w:tplc="04090019" w:tentative="1">
+      <w:start w:val="1"/>
+      <w:numFmt w:val="lowerLetter"/>
+      <w:lvlText w:val="%5."/>
+      <w:lvlJc w:val="left"/>
+      <w:pPr>
+        <w:ind w:left="3600" w:hanging="360"/>
+      </w:pPr>
+    </w:lvl>
+    <w:lvl w:ilvl="5" w:tplc="0409001B" w:tentative="1">
+      <w:start w:val="1"/>
+      <w:numFmt w:val="lowerRoman"/>
+      <w:lvlText w:val="%6."/>
+      <w:lvlJc w:val="right"/>
+      <w:pPr>
+        <w:ind w:left="4320" w:hanging="180"/>
+      </w:pPr>
+    </w:lvl>
+    <w:lvl w:ilvl="6" w:tplc="0409000F" w:tentative="1">
+      <w:start w:val="1"/>
+      <w:numFmt w:val="decimal"/>
+      <w:lvlText w:val="%7."/>
+      <w:lvlJc w:val="left"/>
+      <w:pPr>
+        <w:ind w:left="5040" w:hanging="360"/>
+      </w:pPr>
+    </w:lvl>
+    <w:lvl w:ilvl="7" w:tplc="04090019" w:tentative="1">
+      <w:start w:val="1"/>
+      <w:numFmt w:val="lowerLetter"/>
+      <w:lvlText w:val="%8."/>
+      <w:lvlJc w:val="left"/>
+      <w:pPr>
+        <w:ind w:left="5760" w:hanging="360"/>
+      </w:pPr>
+    </w:lvl>
+    <w:lvl w:ilvl="8" w:tplc="0409001B" w:tentative="1">
+      <w:start w:val="1"/>
+      <w:numFmt w:val="lowerRoman"/>
+      <w:lvlText w:val="%9."/>
+      <w:lvlJc w:val="right"/>
+      <w:pPr>
+        <w:ind w:left="6480" w:hanging="180"/>
+      </w:pPr>
+    </w:lvl>
+  </w:abstractNum>
+  <w:abstractNum w:abstractNumId="17" w15:restartNumberingAfterBreak="0">
     <w:nsid w:val="5AE95CD9"/>
     <w:multiLevelType w:val="multilevel"/>
     <w:tmpl w:val="92D0E0E8"/>
@@ -2531,7 +5351,7 @@
       </w:pPr>
     </w:lvl>
   </w:abstractNum>
-  <w:abstractNum w:abstractNumId="8" w15:restartNumberingAfterBreak="0">
+  <w:abstractNum w:abstractNumId="18" w15:restartNumberingAfterBreak="0">
     <w:nsid w:val="5DCB034D"/>
     <w:multiLevelType w:val="multilevel"/>
     <w:tmpl w:val="A59AB500"/>
@@ -2644,7 +5464,7 @@
       </w:pPr>
     </w:lvl>
   </w:abstractNum>
-  <w:abstractNum w:abstractNumId="9" w15:restartNumberingAfterBreak="0">
+  <w:abstractNum w:abstractNumId="19" w15:restartNumberingAfterBreak="0">
     <w:nsid w:val="76625AC9"/>
     <w:multiLevelType w:val="multilevel"/>
     <w:tmpl w:val="3AA08CEC"/>
@@ -2757,35 +5577,157 @@
       </w:pPr>
     </w:lvl>
   </w:abstractNum>
+  <w:abstractNum w:abstractNumId="20" w15:restartNumberingAfterBreak="0">
+    <w:nsid w:val="79A622DF"/>
+    <w:multiLevelType w:val="hybridMultilevel"/>
+    <w:tmpl w:val="A3B8737E"/>
+    <w:lvl w:ilvl="0" w:tplc="0409000F">
+      <w:start w:val="1"/>
+      <w:numFmt w:val="decimal"/>
+      <w:lvlText w:val="%1."/>
+      <w:lvlJc w:val="left"/>
+      <w:pPr>
+        <w:ind w:left="720" w:hanging="360"/>
+      </w:pPr>
+      <w:rPr>
+        <w:rFonts w:hint="default"/>
+      </w:rPr>
+    </w:lvl>
+    <w:lvl w:ilvl="1" w:tplc="04090019" w:tentative="1">
+      <w:start w:val="1"/>
+      <w:numFmt w:val="lowerLetter"/>
+      <w:lvlText w:val="%2."/>
+      <w:lvlJc w:val="left"/>
+      <w:pPr>
+        <w:ind w:left="1440" w:hanging="360"/>
+      </w:pPr>
+    </w:lvl>
+    <w:lvl w:ilvl="2" w:tplc="0409001B" w:tentative="1">
+      <w:start w:val="1"/>
+      <w:numFmt w:val="lowerRoman"/>
+      <w:lvlText w:val="%3."/>
+      <w:lvlJc w:val="right"/>
+      <w:pPr>
+        <w:ind w:left="2160" w:hanging="180"/>
+      </w:pPr>
+    </w:lvl>
+    <w:lvl w:ilvl="3" w:tplc="0409000F" w:tentative="1">
+      <w:start w:val="1"/>
+      <w:numFmt w:val="decimal"/>
+      <w:lvlText w:val="%4."/>
+      <w:lvlJc w:val="left"/>
+      <w:pPr>
+        <w:ind w:left="2880" w:hanging="360"/>
+      </w:pPr>
+    </w:lvl>
+    <w:lvl w:ilvl="4" w:tplc="04090019" w:tentative="1">
+      <w:start w:val="1"/>
+      <w:numFmt w:val="lowerLetter"/>
+      <w:lvlText w:val="%5."/>
+      <w:lvlJc w:val="left"/>
+      <w:pPr>
+        <w:ind w:left="3600" w:hanging="360"/>
+      </w:pPr>
+    </w:lvl>
+    <w:lvl w:ilvl="5" w:tplc="0409001B" w:tentative="1">
+      <w:start w:val="1"/>
+      <w:numFmt w:val="lowerRoman"/>
+      <w:lvlText w:val="%6."/>
+      <w:lvlJc w:val="right"/>
+      <w:pPr>
+        <w:ind w:left="4320" w:hanging="180"/>
+      </w:pPr>
+    </w:lvl>
+    <w:lvl w:ilvl="6" w:tplc="0409000F" w:tentative="1">
+      <w:start w:val="1"/>
+      <w:numFmt w:val="decimal"/>
+      <w:lvlText w:val="%7."/>
+      <w:lvlJc w:val="left"/>
+      <w:pPr>
+        <w:ind w:left="5040" w:hanging="360"/>
+      </w:pPr>
+    </w:lvl>
+    <w:lvl w:ilvl="7" w:tplc="04090019" w:tentative="1">
+      <w:start w:val="1"/>
+      <w:numFmt w:val="lowerLetter"/>
+      <w:lvlText w:val="%8."/>
+      <w:lvlJc w:val="left"/>
+      <w:pPr>
+        <w:ind w:left="5760" w:hanging="360"/>
+      </w:pPr>
+    </w:lvl>
+    <w:lvl w:ilvl="8" w:tplc="0409001B" w:tentative="1">
+      <w:start w:val="1"/>
+      <w:numFmt w:val="lowerRoman"/>
+      <w:lvlText w:val="%9."/>
+      <w:lvlJc w:val="right"/>
+      <w:pPr>
+        <w:ind w:left="6480" w:hanging="180"/>
+      </w:pPr>
+    </w:lvl>
+  </w:abstractNum>
   <w:num w:numId="1">
+    <w:abstractNumId w:val="17"/>
+  </w:num>
+  <w:num w:numId="2">
+    <w:abstractNumId w:val="18"/>
+  </w:num>
+  <w:num w:numId="3">
+    <w:abstractNumId w:val="10"/>
+  </w:num>
+  <w:num w:numId="4">
+    <w:abstractNumId w:val="12"/>
+  </w:num>
+  <w:num w:numId="5">
+    <w:abstractNumId w:val="19"/>
+  </w:num>
+  <w:num w:numId="6">
     <w:abstractNumId w:val="7"/>
   </w:num>
-  <w:num w:numId="2">
+  <w:num w:numId="7">
+    <w:abstractNumId w:val="9"/>
+  </w:num>
+  <w:num w:numId="8">
+    <w:abstractNumId w:val="3"/>
+  </w:num>
+  <w:num w:numId="9">
+    <w:abstractNumId w:val="14"/>
+  </w:num>
+  <w:num w:numId="10">
+    <w:abstractNumId w:val="5"/>
+  </w:num>
+  <w:num w:numId="11">
+    <w:abstractNumId w:val="1"/>
+  </w:num>
+  <w:num w:numId="12">
     <w:abstractNumId w:val="8"/>
   </w:num>
-  <w:num w:numId="3">
-    <w:abstractNumId w:val="4"/>
+  <w:num w:numId="13">
+    <w:abstractNumId w:val="15"/>
   </w:num>
-  <w:num w:numId="4">
-    <w:abstractNumId w:val="5"/>
+  <w:num w:numId="14">
+    <w:abstractNumId w:val="6"/>
   </w:num>
-  <w:num w:numId="5">
-    <w:abstractNumId w:val="9"/>
+  <w:num w:numId="15">
+    <w:abstractNumId w:val="11"/>
   </w:num>
-  <w:num w:numId="6">
+  <w:num w:numId="16">
     <w:abstractNumId w:val="2"/>
   </w:num>
-  <w:num w:numId="7">
-    <w:abstractNumId w:val="3"/>
+  <w:num w:numId="17">
+    <w:abstractNumId w:val="13"/>
   </w:num>
-  <w:num w:numId="8">
+  <w:num w:numId="18">
+    <w:abstractNumId w:val="20"/>
+  </w:num>
+  <w:num w:numId="19">
     <w:abstractNumId w:val="0"/>
   </w:num>
-  <w:num w:numId="9">
-    <w:abstractNumId w:val="6"/>
+  <w:num w:numId="20">
+    <w:abstractNumId w:val="16"/>
   </w:num>
-  <w:num w:numId="10">
-    <w:abstractNumId w:val="1"/>
+  <w:num w:numId="21">
+    <w:abstractNumId w:val="4"/>
   </w:num>
 </w:numbering>
 </file>
@@ -3187,7 +6129,6 @@
   <w:style w:type="character" w:default="1" w:styleId="DefaultParagraphFont">
     <w:name w:val="Default Paragraph Font"/>
     <w:uiPriority w:val="1"/>
-    <w:semiHidden/>
     <w:unhideWhenUsed/>
   </w:style>
   <w:style w:type="table" w:default="1" w:styleId="TableNormal">
@@ -3242,6 +6183,17 @@
       <w:ind w:left="720"/>
       <w:contextualSpacing/>
     </w:pPr>
+  </w:style>
+  <w:style w:type="character" w:styleId="Hyperlink">
+    <w:name w:val="Hyperlink"/>
+    <w:basedOn w:val="DefaultParagraphFont"/>
+    <w:uiPriority w:val="99"/>
+    <w:unhideWhenUsed/>
+    <w:rsid w:val="008957F5"/>
+    <w:rPr>
+      <w:color w:val="0563C1" w:themeColor="hyperlink"/>
+      <w:u w:val="single"/>
+    </w:rPr>
   </w:style>
 </w:styles>
 </file>

</xml_diff>